<commit_message>
add to design document
</commit_message>
<xml_diff>
--- a/HW1_DesignDocument.docx
+++ b/HW1_DesignDocument.docx
@@ -1,6 +1,6 @@
 
 <file path=word/document.xml><?xml version="1.0" encoding="utf-8"?>
-<w:document xmlns:ve="http://schemas.openxmlformats.org/markup-compatibility/2006" xmlns:o="urn:schemas-microsoft-com:office:office" xmlns:r="http://schemas.openxmlformats.org/officeDocument/2006/relationships" xmlns:m="http://schemas.openxmlformats.org/officeDocument/2006/math" xmlns:v="urn:schemas-microsoft-com:vml" xmlns:wp="http://schemas.openxmlformats.org/drawingml/2006/wordprocessingDrawing" xmlns:w10="urn:schemas-microsoft-com:office:word" xmlns:w="http://schemas.openxmlformats.org/wordprocessingml/2006/main" xmlns:wne="http://schemas.microsoft.com/office/word/2006/wordml">
+<w:document xmlns:wpc="http://schemas.microsoft.com/office/word/2010/wordprocessingCanvas" xmlns:cx="http://schemas.microsoft.com/office/drawing/2014/chartex" xmlns:cx1="http://schemas.microsoft.com/office/drawing/2015/9/8/chartex" xmlns:cx2="http://schemas.microsoft.com/office/drawing/2015/10/21/chartex" xmlns:mc="http://schemas.openxmlformats.org/markup-compatibility/2006" xmlns:o="urn:schemas-microsoft-com:office:office" xmlns:r="http://schemas.openxmlformats.org/officeDocument/2006/relationships" xmlns:m="http://schemas.openxmlformats.org/officeDocument/2006/math" xmlns:v="urn:schemas-microsoft-com:vml" xmlns:wp14="http://schemas.microsoft.com/office/word/2010/wordprocessingDrawing" xmlns:wp="http://schemas.openxmlformats.org/drawingml/2006/wordprocessingDrawing" xmlns:w10="urn:schemas-microsoft-com:office:word" xmlns:w="http://schemas.openxmlformats.org/wordprocessingml/2006/main" xmlns:w14="http://schemas.microsoft.com/office/word/2010/wordml" xmlns:w15="http://schemas.microsoft.com/office/word/2012/wordml" xmlns:w16se="http://schemas.microsoft.com/office/word/2015/wordml/symex" xmlns:wpg="http://schemas.microsoft.com/office/word/2010/wordprocessingGroup" xmlns:wpi="http://schemas.microsoft.com/office/word/2010/wordprocessingInk" xmlns:wne="http://schemas.microsoft.com/office/word/2006/wordml" xmlns:wps="http://schemas.microsoft.com/office/word/2010/wordprocessingShape" mc:Ignorable="w14 w15 w16se wp14">
   <w:body>
     <w:p>
       <w:pPr>
@@ -33,41 +33,13 @@
           <w:lang w:val="en-US"/>
         </w:rPr>
       </w:pPr>
-      <w:proofErr w:type="spellStart"/>
-      <w:r>
-        <w:rPr>
-          <w:b/>
-          <w:bCs/>
-          <w:lang w:val="en-US"/>
-        </w:rPr>
-        <w:t>Yaron</w:t>
-      </w:r>
-      <w:proofErr w:type="spellEnd"/>
-      <w:r>
-        <w:rPr>
-          <w:b/>
-          <w:bCs/>
-          <w:lang w:val="en-US"/>
-        </w:rPr>
-        <w:t xml:space="preserve"> </w:t>
-      </w:r>
-      <w:proofErr w:type="spellStart"/>
-      <w:r>
-        <w:rPr>
-          <w:b/>
-          <w:bCs/>
-          <w:lang w:val="en-US"/>
-        </w:rPr>
-        <w:t>Libman</w:t>
-      </w:r>
-      <w:proofErr w:type="spellEnd"/>
-      <w:r>
-        <w:rPr>
-          <w:b/>
-          <w:bCs/>
-          <w:lang w:val="en-US"/>
-        </w:rPr>
-        <w:t xml:space="preserve"> and Ilya Aizin</w:t>
+      <w:r>
+        <w:rPr>
+          <w:b/>
+          <w:bCs/>
+          <w:lang w:val="en-US"/>
+        </w:rPr>
+        <w:t>Yaron Libman and Ilya Aizin</w:t>
       </w:r>
     </w:p>
     <w:p>
@@ -125,7 +97,7 @@
     </w:p>
     <w:p>
       <w:pPr>
-        <w:pStyle w:val="a7"/>
+        <w:pStyle w:val="ListParagraph"/>
         <w:numPr>
           <w:ilvl w:val="0"/>
           <w:numId w:val="1"/>
@@ -173,17 +145,10 @@
     <w:p>
       <w:pPr>
         <w:rPr>
-          <w:sz w:val="28"/>
-          <w:szCs w:val="28"/>
-          <w:lang w:val="en-US"/>
-        </w:rPr>
-      </w:pPr>
-    </w:p>
-    <w:p>
-      <w:pPr>
-        <w:rPr>
-          <w:b/>
-          <w:bCs/>
+          <w:b/>
+          <w:bCs/>
+          <w:i/>
+          <w:iCs/>
           <w:sz w:val="28"/>
           <w:szCs w:val="28"/>
           <w:u w:val="single"/>
@@ -192,6 +157,24 @@
       </w:pPr>
       <w:r>
         <w:rPr>
+          <w:i/>
+          <w:iCs/>
+          <w:lang w:val="en-US"/>
+        </w:rPr>
+        <w:t>we decided to dived the project to few logic class, each class is responsible for a  defined part of the simulator work.</w:t>
+      </w:r>
+      <w:r>
+        <w:rPr>
+          <w:i/>
+          <w:iCs/>
+          <w:lang w:val="en-US"/>
+        </w:rPr>
+        <w:t xml:space="preserve"> </w:t>
+      </w:r>
+    </w:p>
+    <w:p>
+      <w:pPr>
+        <w:rPr>
           <w:b/>
           <w:bCs/>
           <w:sz w:val="28"/>
@@ -199,32 +182,174 @@
           <w:u w:val="single"/>
           <w:lang w:val="en-US"/>
         </w:rPr>
-        <w:t>House</w:t>
-      </w:r>
-    </w:p>
-    <w:p>
-      <w:pPr>
-        <w:rPr>
-          <w:b/>
-          <w:bCs/>
-          <w:sz w:val="28"/>
-          <w:szCs w:val="28"/>
-          <w:lang w:val="en-US"/>
-        </w:rPr>
-      </w:pPr>
-    </w:p>
-    <w:p>
-      <w:pPr>
-        <w:rPr>
-          <w:b/>
-          <w:bCs/>
+      </w:pPr>
+      <w:r>
+        <w:rPr>
+          <w:b/>
+          <w:bCs/>
+          <w:i/>
+          <w:iCs/>
           <w:sz w:val="28"/>
           <w:szCs w:val="28"/>
           <w:u w:val="single"/>
           <w:lang w:val="en-US"/>
         </w:rPr>
-      </w:pPr>
-      <w:r>
+        <w:t>House</w:t>
+      </w:r>
+    </w:p>
+    <w:p>
+      <w:pPr>
+        <w:rPr>
+          <w:sz w:val="28"/>
+          <w:szCs w:val="28"/>
+          <w:lang w:val="en-US"/>
+        </w:rPr>
+      </w:pPr>
+      <w:r>
+        <w:rPr>
+          <w:i/>
+          <w:iCs/>
+          <w:lang w:val="en-US"/>
+        </w:rPr>
+        <w:t xml:space="preserve">Uses: </w:t>
+      </w:r>
+      <w:r>
+        <w:rPr>
+          <w:i/>
+          <w:iCs/>
+          <w:lang w:val="en-US"/>
+        </w:rPr>
+        <w:t>Direction</w:t>
+      </w:r>
+    </w:p>
+    <w:p>
+      <w:pPr>
+        <w:pStyle w:val="ListParagraph"/>
+        <w:numPr>
+          <w:ilvl w:val="0"/>
+          <w:numId w:val="3"/>
+        </w:numPr>
+        <w:rPr>
+          <w:lang w:val="en-US"/>
+        </w:rPr>
+      </w:pPr>
+      <w:r>
+        <w:rPr>
+          <w:lang w:val="en-US"/>
+        </w:rPr>
+        <w:t>Represent a single House, contain the house information and map</w:t>
+      </w:r>
+    </w:p>
+    <w:p>
+      <w:pPr>
+        <w:pStyle w:val="ListParagraph"/>
+        <w:numPr>
+          <w:ilvl w:val="0"/>
+          <w:numId w:val="3"/>
+        </w:numPr>
+        <w:rPr>
+          <w:lang w:val="en-US"/>
+        </w:rPr>
+      </w:pPr>
+      <w:r>
+        <w:rPr>
+          <w:lang w:val="en-US"/>
+        </w:rPr>
+        <w:t>Responsible for creating the house object, has simple constructor that creating the</w:t>
+      </w:r>
+      <w:r>
+        <w:rPr>
+          <w:lang w:val="en-US"/>
+        </w:rPr>
+        <w:t xml:space="preserve"> house by info and the map by a</w:t>
+      </w:r>
+      <w:r>
+        <w:rPr>
+          <w:lang w:val="en-US"/>
+        </w:rPr>
+        <w:t xml:space="preserve"> hard coded house (for exercise 1)</w:t>
+      </w:r>
+    </w:p>
+    <w:p>
+      <w:pPr>
+        <w:pStyle w:val="ListParagraph"/>
+        <w:numPr>
+          <w:ilvl w:val="0"/>
+          <w:numId w:val="3"/>
+        </w:numPr>
+        <w:rPr>
+          <w:lang w:val="en-US"/>
+        </w:rPr>
+      </w:pPr>
+      <w:r>
+        <w:rPr>
+          <w:lang w:val="en-US"/>
+        </w:rPr>
+        <w:t xml:space="preserve">Implement a copy constructor </w:t>
+      </w:r>
+    </w:p>
+    <w:p>
+      <w:pPr>
+        <w:pStyle w:val="ListParagraph"/>
+        <w:numPr>
+          <w:ilvl w:val="0"/>
+          <w:numId w:val="3"/>
+        </w:numPr>
+        <w:rPr>
+          <w:lang w:val="en-US"/>
+        </w:rPr>
+      </w:pPr>
+      <w:r>
+        <w:rPr>
+          <w:lang w:val="en-US"/>
+        </w:rPr>
+        <w:t>Responsible for moving the vacuum inside the house by direction</w:t>
+      </w:r>
+    </w:p>
+    <w:p>
+      <w:pPr>
+        <w:pStyle w:val="ListParagraph"/>
+        <w:numPr>
+          <w:ilvl w:val="0"/>
+          <w:numId w:val="3"/>
+        </w:numPr>
+        <w:rPr>
+          <w:lang w:val="en-US"/>
+        </w:rPr>
+      </w:pPr>
+      <w:r>
+        <w:rPr>
+          <w:lang w:val="en-US"/>
+        </w:rPr>
+        <w:t>Responsible to update the house dirt level in the vacuum location by request</w:t>
+      </w:r>
+    </w:p>
+    <w:p>
+      <w:pPr>
+        <w:pStyle w:val="ListParagraph"/>
+        <w:numPr>
+          <w:ilvl w:val="0"/>
+          <w:numId w:val="3"/>
+        </w:numPr>
+        <w:rPr>
+          <w:lang w:val="en-US"/>
+        </w:rPr>
+      </w:pPr>
+      <w:r>
+        <w:rPr>
+          <w:lang w:val="en-US"/>
+        </w:rPr>
+        <w:t>Checks validity</w:t>
+      </w:r>
+      <w:r>
+        <w:rPr>
+          <w:lang w:val="en-US"/>
+        </w:rPr>
+        <w:t xml:space="preserve"> of the house</w:t>
+      </w:r>
+    </w:p>
+    <w:p>
+      <w:pPr>
         <w:rPr>
           <w:b/>
           <w:bCs/>
@@ -233,6 +358,16 @@
           <w:u w:val="single"/>
           <w:lang w:val="en-US"/>
         </w:rPr>
+      </w:pPr>
+      <w:r>
+        <w:rPr>
+          <w:b/>
+          <w:bCs/>
+          <w:sz w:val="28"/>
+          <w:szCs w:val="28"/>
+          <w:u w:val="single"/>
+          <w:lang w:val="en-US"/>
+        </w:rPr>
         <w:t>OneSimulation</w:t>
       </w:r>
     </w:p>
@@ -327,7 +462,7 @@
     </w:p>
     <w:p>
       <w:pPr>
-        <w:pStyle w:val="a7"/>
+        <w:pStyle w:val="ListParagraph"/>
         <w:numPr>
           <w:ilvl w:val="0"/>
           <w:numId w:val="2"/>
@@ -345,7 +480,7 @@
     </w:p>
     <w:p>
       <w:pPr>
-        <w:pStyle w:val="a7"/>
+        <w:pStyle w:val="ListParagraph"/>
         <w:numPr>
           <w:ilvl w:val="0"/>
           <w:numId w:val="2"/>
@@ -363,7 +498,7 @@
     </w:p>
     <w:p>
       <w:pPr>
-        <w:pStyle w:val="a7"/>
+        <w:pStyle w:val="ListParagraph"/>
         <w:numPr>
           <w:ilvl w:val="0"/>
           <w:numId w:val="2"/>
@@ -381,7 +516,7 @@
     </w:p>
     <w:p>
       <w:pPr>
-        <w:pStyle w:val="a7"/>
+        <w:pStyle w:val="ListParagraph"/>
         <w:numPr>
           <w:ilvl w:val="0"/>
           <w:numId w:val="2"/>
@@ -438,26 +573,12 @@
         <w:rPr>
           <w:lang w:val="en-US"/>
         </w:rPr>
-        <w:t xml:space="preserve"> House, </w:t>
-      </w:r>
-      <w:proofErr w:type="spellStart"/>
-      <w:r>
-        <w:rPr>
-          <w:lang w:val="en-US"/>
-        </w:rPr>
-        <w:t>OneSimulation</w:t>
-      </w:r>
-      <w:proofErr w:type="spellEnd"/>
-      <w:r>
-        <w:rPr>
-          <w:lang w:val="en-US"/>
-        </w:rPr>
-        <w:t>, Naïve Algorithm, Abstract Algorithm, Sensor, Abstract Sensor</w:t>
-      </w:r>
-    </w:p>
-    <w:p>
-      <w:pPr>
-        <w:pStyle w:val="a7"/>
+        <w:t xml:space="preserve"> House, OneSimulation, Naïve Algorithm, Abstract Algorithm, Sensor, Abstract Sensor</w:t>
+      </w:r>
+    </w:p>
+    <w:p>
+      <w:pPr>
+        <w:pStyle w:val="ListParagraph"/>
         <w:numPr>
           <w:ilvl w:val="0"/>
           <w:numId w:val="2"/>
@@ -487,7 +608,7 @@
     </w:p>
     <w:p>
       <w:pPr>
-        <w:pStyle w:val="a7"/>
+        <w:pStyle w:val="ListParagraph"/>
         <w:numPr>
           <w:ilvl w:val="0"/>
           <w:numId w:val="2"/>
@@ -505,7 +626,7 @@
     </w:p>
     <w:p>
       <w:pPr>
-        <w:pStyle w:val="a7"/>
+        <w:pStyle w:val="ListParagraph"/>
         <w:numPr>
           <w:ilvl w:val="0"/>
           <w:numId w:val="2"/>
@@ -553,7 +674,7 @@
     </w:p>
     <w:p>
       <w:pPr>
-        <w:pStyle w:val="a7"/>
+        <w:pStyle w:val="ListParagraph"/>
         <w:numPr>
           <w:ilvl w:val="0"/>
           <w:numId w:val="2"/>
@@ -566,26 +687,13 @@
         <w:rPr>
           <w:lang w:val="en-US"/>
         </w:rPr>
-        <w:t>Keeps track of the winner and simulation finishing conditions (</w:t>
-      </w:r>
-      <w:proofErr w:type="spellStart"/>
-      <w:r>
-        <w:rPr>
-          <w:lang w:val="en-US"/>
-        </w:rPr>
-        <w:t>Max_Steps</w:t>
-      </w:r>
-      <w:proofErr w:type="spellEnd"/>
-      <w:r>
-        <w:rPr>
-          <w:lang w:val="en-US"/>
-        </w:rPr>
-        <w:t>).</w:t>
-      </w:r>
-    </w:p>
-    <w:p>
-      <w:pPr>
-        <w:pStyle w:val="a7"/>
+        <w:lastRenderedPageBreak/>
+        <w:t>Keeps track of the winner and simulation finishing conditions (Max_Steps).</w:t>
+      </w:r>
+    </w:p>
+    <w:p>
+      <w:pPr>
+        <w:pStyle w:val="ListParagraph"/>
         <w:numPr>
           <w:ilvl w:val="0"/>
           <w:numId w:val="2"/>
@@ -598,26 +706,12 @@
         <w:rPr>
           <w:lang w:val="en-US"/>
         </w:rPr>
-        <w:t xml:space="preserve">When simulation finishes initiates score calculation by </w:t>
-      </w:r>
-      <w:proofErr w:type="spellStart"/>
-      <w:r>
-        <w:rPr>
-          <w:lang w:val="en-US"/>
-        </w:rPr>
-        <w:t>OneSimulation’s</w:t>
-      </w:r>
-      <w:proofErr w:type="spellEnd"/>
-      <w:r>
-        <w:rPr>
-          <w:lang w:val="en-US"/>
-        </w:rPr>
-        <w:t xml:space="preserve"> by passing winner and global simulation information. </w:t>
-      </w:r>
-    </w:p>
-    <w:p>
-      <w:pPr>
-        <w:pStyle w:val="a7"/>
+        <w:t xml:space="preserve">When simulation finishes initiates score calculation by OneSimulation’s by passing winner and global simulation information. </w:t>
+      </w:r>
+    </w:p>
+    <w:p>
+      <w:pPr>
+        <w:pStyle w:val="ListParagraph"/>
         <w:numPr>
           <w:ilvl w:val="0"/>
           <w:numId w:val="2"/>
@@ -687,7 +781,6 @@
           <w:iCs/>
           <w:lang w:val="en-US"/>
         </w:rPr>
-        <w:lastRenderedPageBreak/>
         <w:t xml:space="preserve">Used by: </w:t>
       </w:r>
       <w:r>
@@ -700,16 +793,8 @@
         <w:rPr>
           <w:lang w:val="en-US"/>
         </w:rPr>
-        <w:t xml:space="preserve">, </w:t>
-      </w:r>
-      <w:proofErr w:type="spellStart"/>
-      <w:r>
-        <w:rPr>
-          <w:lang w:val="en-US"/>
-        </w:rPr>
-        <w:t>OneSimulation</w:t>
-      </w:r>
-      <w:proofErr w:type="spellEnd"/>
+        <w:t>, OneSimulation</w:t>
+      </w:r>
     </w:p>
     <w:p>
       <w:pPr>
@@ -734,7 +819,7 @@
     </w:p>
     <w:p>
       <w:pPr>
-        <w:pStyle w:val="a7"/>
+        <w:pStyle w:val="ListParagraph"/>
         <w:numPr>
           <w:ilvl w:val="0"/>
           <w:numId w:val="2"/>
@@ -747,21 +832,7 @@
         <w:rPr>
           <w:lang w:val="en-US"/>
         </w:rPr>
-        <w:t xml:space="preserve">Chooses next step randomly between staying </w:t>
-      </w:r>
-      <w:proofErr w:type="gramStart"/>
-      <w:r>
-        <w:rPr>
-          <w:lang w:val="en-US"/>
-        </w:rPr>
-        <w:t>or</w:t>
-      </w:r>
-      <w:proofErr w:type="gramEnd"/>
-      <w:r>
-        <w:rPr>
-          <w:lang w:val="en-US"/>
-        </w:rPr>
-        <w:t xml:space="preserve"> moving to any non-wall cell.</w:t>
+        <w:t>Chooses next step randomly between staying or moving to any non-wall cell.</w:t>
       </w:r>
     </w:p>
     <w:p>
@@ -789,6 +860,189 @@
     </w:p>
     <w:p>
       <w:pPr>
+        <w:spacing w:after="0"/>
+        <w:rPr>
+          <w:lang w:val="en-US"/>
+        </w:rPr>
+      </w:pPr>
+      <w:r>
+        <w:rPr>
+          <w:i/>
+          <w:iCs/>
+          <w:lang w:val="en-US"/>
+        </w:rPr>
+        <w:t xml:space="preserve">Simple implementation of Abstract </w:t>
+      </w:r>
+      <w:r>
+        <w:rPr>
+          <w:i/>
+          <w:iCs/>
+          <w:lang w:val="en-US"/>
+        </w:rPr>
+        <w:t>Sensor</w:t>
+      </w:r>
+    </w:p>
+    <w:p>
+      <w:pPr>
+        <w:spacing w:after="0"/>
+        <w:rPr>
+          <w:lang w:val="en-US"/>
+        </w:rPr>
+      </w:pPr>
+      <w:r>
+        <w:rPr>
+          <w:lang w:val="en-US"/>
+        </w:rPr>
+        <w:t>Used by:</w:t>
+      </w:r>
+      <w:r>
+        <w:rPr>
+          <w:lang w:val="en-US"/>
+        </w:rPr>
+        <w:t xml:space="preserve"> </w:t>
+      </w:r>
+      <w:r>
+        <w:rPr>
+          <w:lang w:val="en-US"/>
+        </w:rPr>
+        <w:t>OneSimulation</w:t>
+      </w:r>
+    </w:p>
+    <w:p>
+      <w:pPr>
+        <w:rPr>
+          <w:lang w:val="en-US"/>
+        </w:rPr>
+      </w:pPr>
+      <w:r>
+        <w:rPr>
+          <w:lang w:val="en-US"/>
+        </w:rPr>
+        <w:t>Uses:</w:t>
+      </w:r>
+      <w:r>
+        <w:rPr>
+          <w:lang w:val="en-US"/>
+        </w:rPr>
+        <w:t xml:space="preserve"> </w:t>
+      </w:r>
+      <w:r>
+        <w:rPr>
+          <w:lang w:val="en-US"/>
+        </w:rPr>
+        <w:t>SensorInformation</w:t>
+      </w:r>
+      <w:r>
+        <w:rPr>
+          <w:lang w:val="en-US"/>
+        </w:rPr>
+        <w:t xml:space="preserve">, </w:t>
+      </w:r>
+      <w:r>
+        <w:rPr>
+          <w:lang w:val="en-US"/>
+        </w:rPr>
+        <w:t>House</w:t>
+      </w:r>
+      <w:r>
+        <w:rPr>
+          <w:lang w:val="en-US"/>
+        </w:rPr>
+        <w:t xml:space="preserve">, </w:t>
+      </w:r>
+      <w:r>
+        <w:rPr>
+          <w:lang w:val="en-US"/>
+        </w:rPr>
+        <w:t>Direction</w:t>
+      </w:r>
+    </w:p>
+    <w:p>
+      <w:pPr>
+        <w:pStyle w:val="ListParagraph"/>
+        <w:numPr>
+          <w:ilvl w:val="0"/>
+          <w:numId w:val="2"/>
+        </w:numPr>
+        <w:rPr>
+          <w:lang w:val="en-US"/>
+        </w:rPr>
+      </w:pPr>
+      <w:r>
+        <w:rPr>
+          <w:lang w:val="en-US"/>
+        </w:rPr>
+        <w:t>Represents a single</w:t>
+      </w:r>
+      <w:r>
+        <w:rPr>
+          <w:lang w:val="en-US"/>
+        </w:rPr>
+        <w:t xml:space="preserve"> Robot </w:t>
+      </w:r>
+      <w:r>
+        <w:rPr>
+          <w:lang w:val="en-US"/>
+        </w:rPr>
+        <w:t>Sensor.</w:t>
+      </w:r>
+    </w:p>
+    <w:p>
+      <w:pPr>
+        <w:pStyle w:val="ListParagraph"/>
+        <w:numPr>
+          <w:ilvl w:val="0"/>
+          <w:numId w:val="2"/>
+        </w:numPr>
+        <w:rPr>
+          <w:lang w:val="en-US"/>
+        </w:rPr>
+      </w:pPr>
+      <w:r>
+        <w:rPr>
+          <w:lang w:val="en-US"/>
+        </w:rPr>
+        <w:t xml:space="preserve">Responsible to tell the robot environment, return a </w:t>
+      </w:r>
+      <w:r>
+        <w:rPr>
+          <w:lang w:val="en-US"/>
+        </w:rPr>
+        <w:t>Sensor</w:t>
+      </w:r>
+      <w:r>
+        <w:rPr>
+          <w:lang w:val="en-US"/>
+        </w:rPr>
+        <w:t xml:space="preserve"> </w:t>
+      </w:r>
+      <w:r>
+        <w:rPr>
+          <w:lang w:val="en-US"/>
+        </w:rPr>
+        <w:t>Information</w:t>
+      </w:r>
+      <w:r>
+        <w:rPr>
+          <w:lang w:val="en-US"/>
+        </w:rPr>
+        <w:t xml:space="preserve"> object</w:t>
+      </w:r>
+      <w:r>
+        <w:rPr>
+          <w:lang w:val="en-US"/>
+        </w:rPr>
+        <w:t xml:space="preserve"> </w:t>
+      </w:r>
+      <w:r>
+        <w:rPr>
+          <w:lang w:val="en-US"/>
+        </w:rPr>
+        <w:t>.</w:t>
+      </w:r>
+    </w:p>
+    <w:p>
+      <w:pPr>
         <w:rPr>
           <w:b/>
           <w:bCs/>
@@ -809,6 +1063,112 @@
         </w:rPr>
         <w:t xml:space="preserve">Error Handling </w:t>
       </w:r>
+    </w:p>
+    <w:p>
+      <w:pPr>
+        <w:rPr>
+          <w:lang w:val="en-US"/>
+        </w:rPr>
+      </w:pPr>
+      <w:r>
+        <w:rPr>
+          <w:lang w:val="en-US"/>
+        </w:rPr>
+        <w:t xml:space="preserve">In exercise 1 </w:t>
+      </w:r>
+      <w:r>
+        <w:rPr>
+          <w:lang w:val="en-US"/>
+        </w:rPr>
+        <w:t>we handle</w:t>
+      </w:r>
+    </w:p>
+    <w:p>
+      <w:pPr>
+        <w:pStyle w:val="ListParagraph"/>
+        <w:numPr>
+          <w:ilvl w:val="0"/>
+          <w:numId w:val="2"/>
+        </w:numPr>
+        <w:rPr>
+          <w:b/>
+          <w:bCs/>
+          <w:sz w:val="28"/>
+          <w:szCs w:val="28"/>
+          <w:lang w:val="en-US"/>
+        </w:rPr>
+      </w:pPr>
+      <w:r>
+        <w:rPr>
+          <w:lang w:val="en-US"/>
+        </w:rPr>
+        <w:t xml:space="preserve"> the program arguments</w:t>
+      </w:r>
+      <w:r>
+        <w:rPr>
+          <w:lang w:val="en-US"/>
+        </w:rPr>
+        <w:t>.</w:t>
+      </w:r>
+      <w:r>
+        <w:rPr>
+          <w:lang w:val="en-US"/>
+        </w:rPr>
+        <w:t xml:space="preserve"> </w:t>
+      </w:r>
+    </w:p>
+    <w:p>
+      <w:pPr>
+        <w:pStyle w:val="ListParagraph"/>
+        <w:numPr>
+          <w:ilvl w:val="0"/>
+          <w:numId w:val="2"/>
+        </w:numPr>
+        <w:rPr>
+          <w:b/>
+          <w:bCs/>
+          <w:sz w:val="28"/>
+          <w:szCs w:val="28"/>
+          <w:lang w:val="en-US"/>
+        </w:rPr>
+      </w:pPr>
+      <w:r>
+        <w:rPr>
+          <w:lang w:val="en-US"/>
+        </w:rPr>
+        <w:t>Config file open an exits.</w:t>
+      </w:r>
+    </w:p>
+    <w:p>
+      <w:pPr>
+        <w:ind w:left="360"/>
+        <w:rPr>
+          <w:b/>
+          <w:bCs/>
+          <w:sz w:val="28"/>
+          <w:szCs w:val="28"/>
+          <w:lang w:val="en-US"/>
+        </w:rPr>
+      </w:pPr>
+      <w:r>
+        <w:rPr>
+          <w:lang w:val="en-US"/>
+        </w:rPr>
+        <w:t>Each error is printed to the user, and the program will exit after the message print</w:t>
+      </w:r>
+      <w:bookmarkStart w:id="0" w:name="_GoBack"/>
+      <w:bookmarkEnd w:id="0"/>
+    </w:p>
+    <w:p>
+      <w:pPr>
+        <w:rPr>
+          <w:b/>
+          <w:bCs/>
+          <w:sz w:val="28"/>
+          <w:szCs w:val="28"/>
+          <w:lang w:val="en-US"/>
+        </w:rPr>
+      </w:pPr>
     </w:p>
     <w:p>
       <w:pPr>
@@ -839,7 +1199,7 @@
 </file>
 
 <file path=word/endnotes.xml><?xml version="1.0" encoding="utf-8"?>
-<w:endnotes xmlns:ve="http://schemas.openxmlformats.org/markup-compatibility/2006" xmlns:o="urn:schemas-microsoft-com:office:office" xmlns:r="http://schemas.openxmlformats.org/officeDocument/2006/relationships" xmlns:m="http://schemas.openxmlformats.org/officeDocument/2006/math" xmlns:v="urn:schemas-microsoft-com:vml" xmlns:wp="http://schemas.openxmlformats.org/drawingml/2006/wordprocessingDrawing" xmlns:w10="urn:schemas-microsoft-com:office:word" xmlns:w="http://schemas.openxmlformats.org/wordprocessingml/2006/main" xmlns:wne="http://schemas.microsoft.com/office/word/2006/wordml">
+<w:endnotes xmlns:wpc="http://schemas.microsoft.com/office/word/2010/wordprocessingCanvas" xmlns:cx="http://schemas.microsoft.com/office/drawing/2014/chartex" xmlns:cx1="http://schemas.microsoft.com/office/drawing/2015/9/8/chartex" xmlns:cx2="http://schemas.microsoft.com/office/drawing/2015/10/21/chartex" xmlns:mc="http://schemas.openxmlformats.org/markup-compatibility/2006" xmlns:o="urn:schemas-microsoft-com:office:office" xmlns:r="http://schemas.openxmlformats.org/officeDocument/2006/relationships" xmlns:m="http://schemas.openxmlformats.org/officeDocument/2006/math" xmlns:v="urn:schemas-microsoft-com:vml" xmlns:wp14="http://schemas.microsoft.com/office/word/2010/wordprocessingDrawing" xmlns:wp="http://schemas.openxmlformats.org/drawingml/2006/wordprocessingDrawing" xmlns:w10="urn:schemas-microsoft-com:office:word" xmlns:w="http://schemas.openxmlformats.org/wordprocessingml/2006/main" xmlns:w14="http://schemas.microsoft.com/office/word/2010/wordml" xmlns:w15="http://schemas.microsoft.com/office/word/2012/wordml" xmlns:w16se="http://schemas.microsoft.com/office/word/2015/wordml/symex" xmlns:wpg="http://schemas.microsoft.com/office/word/2010/wordprocessingGroup" xmlns:wpi="http://schemas.microsoft.com/office/word/2010/wordprocessingInk" xmlns:wne="http://schemas.microsoft.com/office/word/2006/wordml" xmlns:wps="http://schemas.microsoft.com/office/word/2010/wordprocessingShape" mc:Ignorable="w14 w15 w16se wp14">
   <w:endnote w:type="separator" w:id="-1">
     <w:p>
       <w:pPr>
@@ -864,7 +1224,7 @@
 </file>
 
 <file path=word/footnotes.xml><?xml version="1.0" encoding="utf-8"?>
-<w:footnotes xmlns:ve="http://schemas.openxmlformats.org/markup-compatibility/2006" xmlns:o="urn:schemas-microsoft-com:office:office" xmlns:r="http://schemas.openxmlformats.org/officeDocument/2006/relationships" xmlns:m="http://schemas.openxmlformats.org/officeDocument/2006/math" xmlns:v="urn:schemas-microsoft-com:vml" xmlns:wp="http://schemas.openxmlformats.org/drawingml/2006/wordprocessingDrawing" xmlns:w10="urn:schemas-microsoft-com:office:word" xmlns:w="http://schemas.openxmlformats.org/wordprocessingml/2006/main" xmlns:wne="http://schemas.microsoft.com/office/word/2006/wordml">
+<w:footnotes xmlns:wpc="http://schemas.microsoft.com/office/word/2010/wordprocessingCanvas" xmlns:cx="http://schemas.microsoft.com/office/drawing/2014/chartex" xmlns:cx1="http://schemas.microsoft.com/office/drawing/2015/9/8/chartex" xmlns:cx2="http://schemas.microsoft.com/office/drawing/2015/10/21/chartex" xmlns:mc="http://schemas.openxmlformats.org/markup-compatibility/2006" xmlns:o="urn:schemas-microsoft-com:office:office" xmlns:r="http://schemas.openxmlformats.org/officeDocument/2006/relationships" xmlns:m="http://schemas.openxmlformats.org/officeDocument/2006/math" xmlns:v="urn:schemas-microsoft-com:vml" xmlns:wp14="http://schemas.microsoft.com/office/word/2010/wordprocessingDrawing" xmlns:wp="http://schemas.openxmlformats.org/drawingml/2006/wordprocessingDrawing" xmlns:w10="urn:schemas-microsoft-com:office:word" xmlns:w="http://schemas.openxmlformats.org/wordprocessingml/2006/main" xmlns:w14="http://schemas.microsoft.com/office/word/2010/wordml" xmlns:w15="http://schemas.microsoft.com/office/word/2012/wordml" xmlns:w16se="http://schemas.microsoft.com/office/word/2015/wordml/symex" xmlns:wpg="http://schemas.microsoft.com/office/word/2010/wordprocessingGroup" xmlns:wpi="http://schemas.microsoft.com/office/word/2010/wordprocessingInk" xmlns:wne="http://schemas.microsoft.com/office/word/2006/wordml" xmlns:wps="http://schemas.microsoft.com/office/word/2010/wordprocessingShape" mc:Ignorable="w14 w15 w16se wp14">
   <w:footnote w:type="separator" w:id="-1">
     <w:p>
       <w:pPr>
@@ -889,8 +1249,8 @@
 </file>
 
 <file path=word/numbering.xml><?xml version="1.0" encoding="utf-8"?>
-<w:numbering xmlns:ve="http://schemas.openxmlformats.org/markup-compatibility/2006" xmlns:o="urn:schemas-microsoft-com:office:office" xmlns:r="http://schemas.openxmlformats.org/officeDocument/2006/relationships" xmlns:m="http://schemas.openxmlformats.org/officeDocument/2006/math" xmlns:v="urn:schemas-microsoft-com:vml" xmlns:wp="http://schemas.openxmlformats.org/drawingml/2006/wordprocessingDrawing" xmlns:w10="urn:schemas-microsoft-com:office:word" xmlns:w="http://schemas.openxmlformats.org/wordprocessingml/2006/main" xmlns:wne="http://schemas.microsoft.com/office/word/2006/wordml">
-  <w:abstractNum w:abstractNumId="0">
+<w:numbering xmlns:wpc="http://schemas.microsoft.com/office/word/2010/wordprocessingCanvas" xmlns:cx="http://schemas.microsoft.com/office/drawing/2014/chartex" xmlns:cx1="http://schemas.microsoft.com/office/drawing/2015/9/8/chartex" xmlns:cx2="http://schemas.microsoft.com/office/drawing/2015/10/21/chartex" xmlns:mc="http://schemas.openxmlformats.org/markup-compatibility/2006" xmlns:o="urn:schemas-microsoft-com:office:office" xmlns:r="http://schemas.openxmlformats.org/officeDocument/2006/relationships" xmlns:m="http://schemas.openxmlformats.org/officeDocument/2006/math" xmlns:v="urn:schemas-microsoft-com:vml" xmlns:wp14="http://schemas.microsoft.com/office/word/2010/wordprocessingDrawing" xmlns:wp="http://schemas.openxmlformats.org/drawingml/2006/wordprocessingDrawing" xmlns:w10="urn:schemas-microsoft-com:office:word" xmlns:w="http://schemas.openxmlformats.org/wordprocessingml/2006/main" xmlns:w14="http://schemas.microsoft.com/office/word/2010/wordml" xmlns:w15="http://schemas.microsoft.com/office/word/2012/wordml" xmlns:w16se="http://schemas.microsoft.com/office/word/2015/wordml/symex" xmlns:wpg="http://schemas.microsoft.com/office/word/2010/wordprocessingGroup" xmlns:wpi="http://schemas.microsoft.com/office/word/2010/wordprocessingInk" xmlns:wne="http://schemas.microsoft.com/office/word/2006/wordml" xmlns:wps="http://schemas.microsoft.com/office/word/2010/wordprocessingShape" mc:Ignorable="w14 w15 w16se wp14">
+  <w:abstractNum w:abstractNumId="0" w15:restartNumberingAfterBreak="0">
     <w:nsid w:val="28253B1C"/>
     <w:multiLevelType w:val="hybridMultilevel"/>
     <w:tmpl w:val="420E75CE"/>
@@ -1002,7 +1362,7 @@
       </w:rPr>
     </w:lvl>
   </w:abstractNum>
-  <w:abstractNum w:abstractNumId="1">
+  <w:abstractNum w:abstractNumId="1" w15:restartNumberingAfterBreak="0">
     <w:nsid w:val="6602341F"/>
     <w:multiLevelType w:val="hybridMultilevel"/>
     <w:tmpl w:val="8E108D0C"/>
@@ -1102,6 +1462,118 @@
       </w:rPr>
     </w:lvl>
     <w:lvl w:ilvl="8" w:tplc="04190005" w:tentative="1">
+      <w:start w:val="1"/>
+      <w:numFmt w:val="bullet"/>
+      <w:lvlText w:val=""/>
+      <w:lvlJc w:val="left"/>
+      <w:pPr>
+        <w:ind w:left="6480" w:hanging="360"/>
+      </w:pPr>
+      <w:rPr>
+        <w:rFonts w:ascii="Wingdings" w:hAnsi="Wingdings" w:hint="default"/>
+      </w:rPr>
+    </w:lvl>
+  </w:abstractNum>
+  <w:abstractNum w:abstractNumId="2" w15:restartNumberingAfterBreak="0">
+    <w:nsid w:val="6A0C1E0C"/>
+    <w:multiLevelType w:val="hybridMultilevel"/>
+    <w:tmpl w:val="1AD4BF72"/>
+    <w:lvl w:ilvl="0" w:tplc="9E6E48A4">
+      <w:numFmt w:val="bullet"/>
+      <w:lvlText w:val="-"/>
+      <w:lvlJc w:val="left"/>
+      <w:pPr>
+        <w:ind w:left="720" w:hanging="360"/>
+      </w:pPr>
+      <w:rPr>
+        <w:rFonts w:ascii="Calibri" w:eastAsiaTheme="minorHAnsi" w:hAnsi="Calibri" w:cstheme="minorBidi" w:hint="default"/>
+      </w:rPr>
+    </w:lvl>
+    <w:lvl w:ilvl="1" w:tplc="04090003" w:tentative="1">
+      <w:start w:val="1"/>
+      <w:numFmt w:val="bullet"/>
+      <w:lvlText w:val="o"/>
+      <w:lvlJc w:val="left"/>
+      <w:pPr>
+        <w:ind w:left="1440" w:hanging="360"/>
+      </w:pPr>
+      <w:rPr>
+        <w:rFonts w:ascii="Courier New" w:hAnsi="Courier New" w:cs="Courier New" w:hint="default"/>
+      </w:rPr>
+    </w:lvl>
+    <w:lvl w:ilvl="2" w:tplc="04090005" w:tentative="1">
+      <w:start w:val="1"/>
+      <w:numFmt w:val="bullet"/>
+      <w:lvlText w:val=""/>
+      <w:lvlJc w:val="left"/>
+      <w:pPr>
+        <w:ind w:left="2160" w:hanging="360"/>
+      </w:pPr>
+      <w:rPr>
+        <w:rFonts w:ascii="Wingdings" w:hAnsi="Wingdings" w:hint="default"/>
+      </w:rPr>
+    </w:lvl>
+    <w:lvl w:ilvl="3" w:tplc="04090001" w:tentative="1">
+      <w:start w:val="1"/>
+      <w:numFmt w:val="bullet"/>
+      <w:lvlText w:val=""/>
+      <w:lvlJc w:val="left"/>
+      <w:pPr>
+        <w:ind w:left="2880" w:hanging="360"/>
+      </w:pPr>
+      <w:rPr>
+        <w:rFonts w:ascii="Symbol" w:hAnsi="Symbol" w:hint="default"/>
+      </w:rPr>
+    </w:lvl>
+    <w:lvl w:ilvl="4" w:tplc="04090003" w:tentative="1">
+      <w:start w:val="1"/>
+      <w:numFmt w:val="bullet"/>
+      <w:lvlText w:val="o"/>
+      <w:lvlJc w:val="left"/>
+      <w:pPr>
+        <w:ind w:left="3600" w:hanging="360"/>
+      </w:pPr>
+      <w:rPr>
+        <w:rFonts w:ascii="Courier New" w:hAnsi="Courier New" w:cs="Courier New" w:hint="default"/>
+      </w:rPr>
+    </w:lvl>
+    <w:lvl w:ilvl="5" w:tplc="04090005" w:tentative="1">
+      <w:start w:val="1"/>
+      <w:numFmt w:val="bullet"/>
+      <w:lvlText w:val=""/>
+      <w:lvlJc w:val="left"/>
+      <w:pPr>
+        <w:ind w:left="4320" w:hanging="360"/>
+      </w:pPr>
+      <w:rPr>
+        <w:rFonts w:ascii="Wingdings" w:hAnsi="Wingdings" w:hint="default"/>
+      </w:rPr>
+    </w:lvl>
+    <w:lvl w:ilvl="6" w:tplc="04090001" w:tentative="1">
+      <w:start w:val="1"/>
+      <w:numFmt w:val="bullet"/>
+      <w:lvlText w:val=""/>
+      <w:lvlJc w:val="left"/>
+      <w:pPr>
+        <w:ind w:left="5040" w:hanging="360"/>
+      </w:pPr>
+      <w:rPr>
+        <w:rFonts w:ascii="Symbol" w:hAnsi="Symbol" w:hint="default"/>
+      </w:rPr>
+    </w:lvl>
+    <w:lvl w:ilvl="7" w:tplc="04090003" w:tentative="1">
+      <w:start w:val="1"/>
+      <w:numFmt w:val="bullet"/>
+      <w:lvlText w:val="o"/>
+      <w:lvlJc w:val="left"/>
+      <w:pPr>
+        <w:ind w:left="5760" w:hanging="360"/>
+      </w:pPr>
+      <w:rPr>
+        <w:rFonts w:ascii="Courier New" w:hAnsi="Courier New" w:cs="Courier New" w:hint="default"/>
+      </w:rPr>
+    </w:lvl>
+    <w:lvl w:ilvl="8" w:tplc="04090005" w:tentative="1">
       <w:start w:val="1"/>
       <w:numFmt w:val="bullet"/>
       <w:lvlText w:val=""/>
@@ -1120,11 +1592,14 @@
   <w:num w:numId="2">
     <w:abstractNumId w:val="0"/>
   </w:num>
+  <w:num w:numId="3">
+    <w:abstractNumId w:val="2"/>
+  </w:num>
 </w:numbering>
 </file>
 
 <file path=word/styles.xml><?xml version="1.0" encoding="utf-8"?>
-<w:styles xmlns:r="http://schemas.openxmlformats.org/officeDocument/2006/relationships" xmlns:w="http://schemas.openxmlformats.org/wordprocessingml/2006/main">
+<w:styles xmlns:mc="http://schemas.openxmlformats.org/markup-compatibility/2006" xmlns:r="http://schemas.openxmlformats.org/officeDocument/2006/relationships" xmlns:w="http://schemas.openxmlformats.org/wordprocessingml/2006/main" xmlns:w14="http://schemas.microsoft.com/office/word/2010/wordml" xmlns:w15="http://schemas.microsoft.com/office/word/2012/wordml" xmlns:w16se="http://schemas.microsoft.com/office/word/2015/wordml/symex" mc:Ignorable="w14 w15 w16se">
   <w:docDefaults>
     <w:rPrDefault>
       <w:rPr>
@@ -1140,162 +1615,396 @@
       </w:pPr>
     </w:pPrDefault>
   </w:docDefaults>
-  <w:latentStyles w:defLockedState="0" w:defUIPriority="99" w:defSemiHidden="1" w:defUnhideWhenUsed="1" w:defQFormat="0" w:count="267">
-    <w:lsdException w:name="Normal" w:semiHidden="0" w:uiPriority="0" w:unhideWhenUsed="0" w:qFormat="1"/>
-    <w:lsdException w:name="heading 1" w:semiHidden="0" w:uiPriority="9" w:unhideWhenUsed="0" w:qFormat="1"/>
-    <w:lsdException w:name="heading 2" w:uiPriority="9" w:qFormat="1"/>
-    <w:lsdException w:name="heading 3" w:uiPriority="9" w:qFormat="1"/>
-    <w:lsdException w:name="heading 4" w:uiPriority="9" w:qFormat="1"/>
-    <w:lsdException w:name="heading 5" w:uiPriority="9" w:qFormat="1"/>
-    <w:lsdException w:name="heading 6" w:uiPriority="9" w:qFormat="1"/>
-    <w:lsdException w:name="heading 7" w:uiPriority="9" w:qFormat="1"/>
-    <w:lsdException w:name="heading 8" w:uiPriority="9" w:qFormat="1"/>
-    <w:lsdException w:name="heading 9" w:uiPriority="9" w:qFormat="1"/>
-    <w:lsdException w:name="toc 1" w:uiPriority="39"/>
-    <w:lsdException w:name="toc 2" w:uiPriority="39"/>
-    <w:lsdException w:name="toc 3" w:uiPriority="39"/>
-    <w:lsdException w:name="toc 4" w:uiPriority="39"/>
-    <w:lsdException w:name="toc 5" w:uiPriority="39"/>
-    <w:lsdException w:name="toc 6" w:uiPriority="39"/>
-    <w:lsdException w:name="toc 7" w:uiPriority="39"/>
-    <w:lsdException w:name="toc 8" w:uiPriority="39"/>
-    <w:lsdException w:name="toc 9" w:uiPriority="39"/>
-    <w:lsdException w:name="caption" w:uiPriority="35" w:qFormat="1"/>
-    <w:lsdException w:name="Title" w:semiHidden="0" w:uiPriority="10" w:unhideWhenUsed="0" w:qFormat="1"/>
-    <w:lsdException w:name="Default Paragraph Font" w:uiPriority="1"/>
-    <w:lsdException w:name="Subtitle" w:semiHidden="0" w:uiPriority="11" w:unhideWhenUsed="0" w:qFormat="1"/>
-    <w:lsdException w:name="Strong" w:semiHidden="0" w:uiPriority="22" w:unhideWhenUsed="0" w:qFormat="1"/>
-    <w:lsdException w:name="Emphasis" w:semiHidden="0" w:uiPriority="20" w:unhideWhenUsed="0" w:qFormat="1"/>
-    <w:lsdException w:name="Table Grid" w:semiHidden="0" w:uiPriority="59" w:unhideWhenUsed="0"/>
-    <w:lsdException w:name="Placeholder Text" w:unhideWhenUsed="0"/>
-    <w:lsdException w:name="No Spacing" w:semiHidden="0" w:uiPriority="1" w:unhideWhenUsed="0" w:qFormat="1"/>
-    <w:lsdException w:name="Light Shading" w:semiHidden="0" w:uiPriority="60" w:unhideWhenUsed="0"/>
-    <w:lsdException w:name="Light List" w:semiHidden="0" w:uiPriority="61" w:unhideWhenUsed="0"/>
-    <w:lsdException w:name="Light Grid" w:semiHidden="0" w:uiPriority="62" w:unhideWhenUsed="0"/>
-    <w:lsdException w:name="Medium Shading 1" w:semiHidden="0" w:uiPriority="63" w:unhideWhenUsed="0"/>
-    <w:lsdException w:name="Medium Shading 2" w:semiHidden="0" w:uiPriority="64" w:unhideWhenUsed="0"/>
-    <w:lsdException w:name="Medium List 1" w:semiHidden="0" w:uiPriority="65" w:unhideWhenUsed="0"/>
-    <w:lsdException w:name="Medium List 2" w:semiHidden="0" w:uiPriority="66" w:unhideWhenUsed="0"/>
-    <w:lsdException w:name="Medium Grid 1" w:semiHidden="0" w:uiPriority="67" w:unhideWhenUsed="0"/>
-    <w:lsdException w:name="Medium Grid 2" w:semiHidden="0" w:uiPriority="68" w:unhideWhenUsed="0"/>
-    <w:lsdException w:name="Medium Grid 3" w:semiHidden="0" w:uiPriority="69" w:unhideWhenUsed="0"/>
-    <w:lsdException w:name="Dark List" w:semiHidden="0" w:uiPriority="70" w:unhideWhenUsed="0"/>
-    <w:lsdException w:name="Colorful Shading" w:semiHidden="0" w:uiPriority="71" w:unhideWhenUsed="0"/>
-    <w:lsdException w:name="Colorful List" w:semiHidden="0" w:uiPriority="72" w:unhideWhenUsed="0"/>
-    <w:lsdException w:name="Colorful Grid" w:semiHidden="0" w:uiPriority="73" w:unhideWhenUsed="0"/>
-    <w:lsdException w:name="Light Shading Accent 1" w:semiHidden="0" w:uiPriority="60" w:unhideWhenUsed="0"/>
-    <w:lsdException w:name="Light List Accent 1" w:semiHidden="0" w:uiPriority="61" w:unhideWhenUsed="0"/>
-    <w:lsdException w:name="Light Grid Accent 1" w:semiHidden="0" w:uiPriority="62" w:unhideWhenUsed="0"/>
-    <w:lsdException w:name="Medium Shading 1 Accent 1" w:semiHidden="0" w:uiPriority="63" w:unhideWhenUsed="0"/>
-    <w:lsdException w:name="Medium Shading 2 Accent 1" w:semiHidden="0" w:uiPriority="64" w:unhideWhenUsed="0"/>
-    <w:lsdException w:name="Medium List 1 Accent 1" w:semiHidden="0" w:uiPriority="65" w:unhideWhenUsed="0"/>
-    <w:lsdException w:name="Revision" w:unhideWhenUsed="0"/>
-    <w:lsdException w:name="List Paragraph" w:semiHidden="0" w:uiPriority="34" w:unhideWhenUsed="0" w:qFormat="1"/>
-    <w:lsdException w:name="Quote" w:semiHidden="0" w:uiPriority="29" w:unhideWhenUsed="0" w:qFormat="1"/>
-    <w:lsdException w:name="Intense Quote" w:semiHidden="0" w:uiPriority="30" w:unhideWhenUsed="0" w:qFormat="1"/>
-    <w:lsdException w:name="Medium List 2 Accent 1" w:semiHidden="0" w:uiPriority="66" w:unhideWhenUsed="0"/>
-    <w:lsdException w:name="Medium Grid 1 Accent 1" w:semiHidden="0" w:uiPriority="67" w:unhideWhenUsed="0"/>
-    <w:lsdException w:name="Medium Grid 2 Accent 1" w:semiHidden="0" w:uiPriority="68" w:unhideWhenUsed="0"/>
-    <w:lsdException w:name="Medium Grid 3 Accent 1" w:semiHidden="0" w:uiPriority="69" w:unhideWhenUsed="0"/>
-    <w:lsdException w:name="Dark List Accent 1" w:semiHidden="0" w:uiPriority="70" w:unhideWhenUsed="0"/>
-    <w:lsdException w:name="Colorful Shading Accent 1" w:semiHidden="0" w:uiPriority="71" w:unhideWhenUsed="0"/>
-    <w:lsdException w:name="Colorful List Accent 1" w:semiHidden="0" w:uiPriority="72" w:unhideWhenUsed="0"/>
-    <w:lsdException w:name="Colorful Grid Accent 1" w:semiHidden="0" w:uiPriority="73" w:unhideWhenUsed="0"/>
-    <w:lsdException w:name="Light Shading Accent 2" w:semiHidden="0" w:uiPriority="60" w:unhideWhenUsed="0"/>
-    <w:lsdException w:name="Light List Accent 2" w:semiHidden="0" w:uiPriority="61" w:unhideWhenUsed="0"/>
-    <w:lsdException w:name="Light Grid Accent 2" w:semiHidden="0" w:uiPriority="62" w:unhideWhenUsed="0"/>
-    <w:lsdException w:name="Medium Shading 1 Accent 2" w:semiHidden="0" w:uiPriority="63" w:unhideWhenUsed="0"/>
-    <w:lsdException w:name="Medium Shading 2 Accent 2" w:semiHidden="0" w:uiPriority="64" w:unhideWhenUsed="0"/>
-    <w:lsdException w:name="Medium List 1 Accent 2" w:semiHidden="0" w:uiPriority="65" w:unhideWhenUsed="0"/>
-    <w:lsdException w:name="Medium List 2 Accent 2" w:semiHidden="0" w:uiPriority="66" w:unhideWhenUsed="0"/>
-    <w:lsdException w:name="Medium Grid 1 Accent 2" w:semiHidden="0" w:uiPriority="67" w:unhideWhenUsed="0"/>
-    <w:lsdException w:name="Medium Grid 2 Accent 2" w:semiHidden="0" w:uiPriority="68" w:unhideWhenUsed="0"/>
-    <w:lsdException w:name="Medium Grid 3 Accent 2" w:semiHidden="0" w:uiPriority="69" w:unhideWhenUsed="0"/>
-    <w:lsdException w:name="Dark List Accent 2" w:semiHidden="0" w:uiPriority="70" w:unhideWhenUsed="0"/>
-    <w:lsdException w:name="Colorful Shading Accent 2" w:semiHidden="0" w:uiPriority="71" w:unhideWhenUsed="0"/>
-    <w:lsdException w:name="Colorful List Accent 2" w:semiHidden="0" w:uiPriority="72" w:unhideWhenUsed="0"/>
-    <w:lsdException w:name="Colorful Grid Accent 2" w:semiHidden="0" w:uiPriority="73" w:unhideWhenUsed="0"/>
-    <w:lsdException w:name="Light Shading Accent 3" w:semiHidden="0" w:uiPriority="60" w:unhideWhenUsed="0"/>
-    <w:lsdException w:name="Light List Accent 3" w:semiHidden="0" w:uiPriority="61" w:unhideWhenUsed="0"/>
-    <w:lsdException w:name="Light Grid Accent 3" w:semiHidden="0" w:uiPriority="62" w:unhideWhenUsed="0"/>
-    <w:lsdException w:name="Medium Shading 1 Accent 3" w:semiHidden="0" w:uiPriority="63" w:unhideWhenUsed="0"/>
-    <w:lsdException w:name="Medium Shading 2 Accent 3" w:semiHidden="0" w:uiPriority="64" w:unhideWhenUsed="0"/>
-    <w:lsdException w:name="Medium List 1 Accent 3" w:semiHidden="0" w:uiPriority="65" w:unhideWhenUsed="0"/>
-    <w:lsdException w:name="Medium List 2 Accent 3" w:semiHidden="0" w:uiPriority="66" w:unhideWhenUsed="0"/>
-    <w:lsdException w:name="Medium Grid 1 Accent 3" w:semiHidden="0" w:uiPriority="67" w:unhideWhenUsed="0"/>
-    <w:lsdException w:name="Medium Grid 2 Accent 3" w:semiHidden="0" w:uiPriority="68" w:unhideWhenUsed="0"/>
-    <w:lsdException w:name="Medium Grid 3 Accent 3" w:semiHidden="0" w:uiPriority="69" w:unhideWhenUsed="0"/>
-    <w:lsdException w:name="Dark List Accent 3" w:semiHidden="0" w:uiPriority="70" w:unhideWhenUsed="0"/>
-    <w:lsdException w:name="Colorful Shading Accent 3" w:semiHidden="0" w:uiPriority="71" w:unhideWhenUsed="0"/>
-    <w:lsdException w:name="Colorful List Accent 3" w:semiHidden="0" w:uiPriority="72" w:unhideWhenUsed="0"/>
-    <w:lsdException w:name="Colorful Grid Accent 3" w:semiHidden="0" w:uiPriority="73" w:unhideWhenUsed="0"/>
-    <w:lsdException w:name="Light Shading Accent 4" w:semiHidden="0" w:uiPriority="60" w:unhideWhenUsed="0"/>
-    <w:lsdException w:name="Light List Accent 4" w:semiHidden="0" w:uiPriority="61" w:unhideWhenUsed="0"/>
-    <w:lsdException w:name="Light Grid Accent 4" w:semiHidden="0" w:uiPriority="62" w:unhideWhenUsed="0"/>
-    <w:lsdException w:name="Medium Shading 1 Accent 4" w:semiHidden="0" w:uiPriority="63" w:unhideWhenUsed="0"/>
-    <w:lsdException w:name="Medium Shading 2 Accent 4" w:semiHidden="0" w:uiPriority="64" w:unhideWhenUsed="0"/>
-    <w:lsdException w:name="Medium List 1 Accent 4" w:semiHidden="0" w:uiPriority="65" w:unhideWhenUsed="0"/>
-    <w:lsdException w:name="Medium List 2 Accent 4" w:semiHidden="0" w:uiPriority="66" w:unhideWhenUsed="0"/>
-    <w:lsdException w:name="Medium Grid 1 Accent 4" w:semiHidden="0" w:uiPriority="67" w:unhideWhenUsed="0"/>
-    <w:lsdException w:name="Medium Grid 2 Accent 4" w:semiHidden="0" w:uiPriority="68" w:unhideWhenUsed="0"/>
-    <w:lsdException w:name="Medium Grid 3 Accent 4" w:semiHidden="0" w:uiPriority="69" w:unhideWhenUsed="0"/>
-    <w:lsdException w:name="Dark List Accent 4" w:semiHidden="0" w:uiPriority="70" w:unhideWhenUsed="0"/>
-    <w:lsdException w:name="Colorful Shading Accent 4" w:semiHidden="0" w:uiPriority="71" w:unhideWhenUsed="0"/>
-    <w:lsdException w:name="Colorful List Accent 4" w:semiHidden="0" w:uiPriority="72" w:unhideWhenUsed="0"/>
-    <w:lsdException w:name="Colorful Grid Accent 4" w:semiHidden="0" w:uiPriority="73" w:unhideWhenUsed="0"/>
-    <w:lsdException w:name="Light Shading Accent 5" w:semiHidden="0" w:uiPriority="60" w:unhideWhenUsed="0"/>
-    <w:lsdException w:name="Light List Accent 5" w:semiHidden="0" w:uiPriority="61" w:unhideWhenUsed="0"/>
-    <w:lsdException w:name="Light Grid Accent 5" w:semiHidden="0" w:uiPriority="62" w:unhideWhenUsed="0"/>
-    <w:lsdException w:name="Medium Shading 1 Accent 5" w:semiHidden="0" w:uiPriority="63" w:unhideWhenUsed="0"/>
-    <w:lsdException w:name="Medium Shading 2 Accent 5" w:semiHidden="0" w:uiPriority="64" w:unhideWhenUsed="0"/>
-    <w:lsdException w:name="Medium List 1 Accent 5" w:semiHidden="0" w:uiPriority="65" w:unhideWhenUsed="0"/>
-    <w:lsdException w:name="Medium List 2 Accent 5" w:semiHidden="0" w:uiPriority="66" w:unhideWhenUsed="0"/>
-    <w:lsdException w:name="Medium Grid 1 Accent 5" w:semiHidden="0" w:uiPriority="67" w:unhideWhenUsed="0"/>
-    <w:lsdException w:name="Medium Grid 2 Accent 5" w:semiHidden="0" w:uiPriority="68" w:unhideWhenUsed="0"/>
-    <w:lsdException w:name="Medium Grid 3 Accent 5" w:semiHidden="0" w:uiPriority="69" w:unhideWhenUsed="0"/>
-    <w:lsdException w:name="Dark List Accent 5" w:semiHidden="0" w:uiPriority="70" w:unhideWhenUsed="0"/>
-    <w:lsdException w:name="Colorful Shading Accent 5" w:semiHidden="0" w:uiPriority="71" w:unhideWhenUsed="0"/>
-    <w:lsdException w:name="Colorful List Accent 5" w:semiHidden="0" w:uiPriority="72" w:unhideWhenUsed="0"/>
-    <w:lsdException w:name="Colorful Grid Accent 5" w:semiHidden="0" w:uiPriority="73" w:unhideWhenUsed="0"/>
-    <w:lsdException w:name="Light Shading Accent 6" w:semiHidden="0" w:uiPriority="60" w:unhideWhenUsed="0"/>
-    <w:lsdException w:name="Light List Accent 6" w:semiHidden="0" w:uiPriority="61" w:unhideWhenUsed="0"/>
-    <w:lsdException w:name="Light Grid Accent 6" w:semiHidden="0" w:uiPriority="62" w:unhideWhenUsed="0"/>
-    <w:lsdException w:name="Medium Shading 1 Accent 6" w:semiHidden="0" w:uiPriority="63" w:unhideWhenUsed="0"/>
-    <w:lsdException w:name="Medium Shading 2 Accent 6" w:semiHidden="0" w:uiPriority="64" w:unhideWhenUsed="0"/>
-    <w:lsdException w:name="Medium List 1 Accent 6" w:semiHidden="0" w:uiPriority="65" w:unhideWhenUsed="0"/>
-    <w:lsdException w:name="Medium List 2 Accent 6" w:semiHidden="0" w:uiPriority="66" w:unhideWhenUsed="0"/>
-    <w:lsdException w:name="Medium Grid 1 Accent 6" w:semiHidden="0" w:uiPriority="67" w:unhideWhenUsed="0"/>
-    <w:lsdException w:name="Medium Grid 2 Accent 6" w:semiHidden="0" w:uiPriority="68" w:unhideWhenUsed="0"/>
-    <w:lsdException w:name="Medium Grid 3 Accent 6" w:semiHidden="0" w:uiPriority="69" w:unhideWhenUsed="0"/>
-    <w:lsdException w:name="Dark List Accent 6" w:semiHidden="0" w:uiPriority="70" w:unhideWhenUsed="0"/>
-    <w:lsdException w:name="Colorful Shading Accent 6" w:semiHidden="0" w:uiPriority="71" w:unhideWhenUsed="0"/>
-    <w:lsdException w:name="Colorful List Accent 6" w:semiHidden="0" w:uiPriority="72" w:unhideWhenUsed="0"/>
-    <w:lsdException w:name="Colorful Grid Accent 6" w:semiHidden="0" w:uiPriority="73" w:unhideWhenUsed="0"/>
-    <w:lsdException w:name="Subtle Emphasis" w:semiHidden="0" w:uiPriority="19" w:unhideWhenUsed="0" w:qFormat="1"/>
-    <w:lsdException w:name="Intense Emphasis" w:semiHidden="0" w:uiPriority="21" w:unhideWhenUsed="0" w:qFormat="1"/>
-    <w:lsdException w:name="Subtle Reference" w:semiHidden="0" w:uiPriority="31" w:unhideWhenUsed="0" w:qFormat="1"/>
-    <w:lsdException w:name="Intense Reference" w:semiHidden="0" w:uiPriority="32" w:unhideWhenUsed="0" w:qFormat="1"/>
-    <w:lsdException w:name="Book Title" w:semiHidden="0" w:uiPriority="33" w:unhideWhenUsed="0" w:qFormat="1"/>
-    <w:lsdException w:name="Bibliography" w:uiPriority="37"/>
-    <w:lsdException w:name="TOC Heading" w:uiPriority="39" w:qFormat="1"/>
+  <w:latentStyles w:defLockedState="0" w:defUIPriority="99" w:defSemiHidden="0" w:defUnhideWhenUsed="0" w:defQFormat="0" w:count="372">
+    <w:lsdException w:name="Normal" w:uiPriority="0" w:qFormat="1"/>
+    <w:lsdException w:name="heading 1" w:uiPriority="9" w:qFormat="1"/>
+    <w:lsdException w:name="heading 2" w:semiHidden="1" w:uiPriority="9" w:unhideWhenUsed="1" w:qFormat="1"/>
+    <w:lsdException w:name="heading 3" w:semiHidden="1" w:uiPriority="9" w:unhideWhenUsed="1" w:qFormat="1"/>
+    <w:lsdException w:name="heading 4" w:semiHidden="1" w:uiPriority="9" w:unhideWhenUsed="1" w:qFormat="1"/>
+    <w:lsdException w:name="heading 5" w:semiHidden="1" w:uiPriority="9" w:unhideWhenUsed="1" w:qFormat="1"/>
+    <w:lsdException w:name="heading 6" w:semiHidden="1" w:uiPriority="9" w:unhideWhenUsed="1" w:qFormat="1"/>
+    <w:lsdException w:name="heading 7" w:semiHidden="1" w:uiPriority="9" w:unhideWhenUsed="1" w:qFormat="1"/>
+    <w:lsdException w:name="heading 8" w:semiHidden="1" w:uiPriority="9" w:unhideWhenUsed="1" w:qFormat="1"/>
+    <w:lsdException w:name="heading 9" w:semiHidden="1" w:uiPriority="9" w:unhideWhenUsed="1" w:qFormat="1"/>
+    <w:lsdException w:name="index 1" w:semiHidden="1" w:unhideWhenUsed="1"/>
+    <w:lsdException w:name="index 2" w:semiHidden="1" w:unhideWhenUsed="1"/>
+    <w:lsdException w:name="index 3" w:semiHidden="1" w:unhideWhenUsed="1"/>
+    <w:lsdException w:name="index 4" w:semiHidden="1" w:unhideWhenUsed="1"/>
+    <w:lsdException w:name="index 5" w:semiHidden="1" w:unhideWhenUsed="1"/>
+    <w:lsdException w:name="index 6" w:semiHidden="1" w:unhideWhenUsed="1"/>
+    <w:lsdException w:name="index 7" w:semiHidden="1" w:unhideWhenUsed="1"/>
+    <w:lsdException w:name="index 8" w:semiHidden="1" w:unhideWhenUsed="1"/>
+    <w:lsdException w:name="index 9" w:semiHidden="1" w:unhideWhenUsed="1"/>
+    <w:lsdException w:name="toc 1" w:semiHidden="1" w:uiPriority="39" w:unhideWhenUsed="1"/>
+    <w:lsdException w:name="toc 2" w:semiHidden="1" w:uiPriority="39" w:unhideWhenUsed="1"/>
+    <w:lsdException w:name="toc 3" w:semiHidden="1" w:uiPriority="39" w:unhideWhenUsed="1"/>
+    <w:lsdException w:name="toc 4" w:semiHidden="1" w:uiPriority="39" w:unhideWhenUsed="1"/>
+    <w:lsdException w:name="toc 5" w:semiHidden="1" w:uiPriority="39" w:unhideWhenUsed="1"/>
+    <w:lsdException w:name="toc 6" w:semiHidden="1" w:uiPriority="39" w:unhideWhenUsed="1"/>
+    <w:lsdException w:name="toc 7" w:semiHidden="1" w:uiPriority="39" w:unhideWhenUsed="1"/>
+    <w:lsdException w:name="toc 8" w:semiHidden="1" w:uiPriority="39" w:unhideWhenUsed="1"/>
+    <w:lsdException w:name="toc 9" w:semiHidden="1" w:uiPriority="39" w:unhideWhenUsed="1"/>
+    <w:lsdException w:name="Normal Indent" w:semiHidden="1" w:unhideWhenUsed="1"/>
+    <w:lsdException w:name="footnote text" w:semiHidden="1" w:unhideWhenUsed="1"/>
+    <w:lsdException w:name="annotation text" w:semiHidden="1" w:unhideWhenUsed="1"/>
+    <w:lsdException w:name="header" w:semiHidden="1" w:unhideWhenUsed="1"/>
+    <w:lsdException w:name="footer" w:semiHidden="1" w:unhideWhenUsed="1"/>
+    <w:lsdException w:name="index heading" w:semiHidden="1" w:unhideWhenUsed="1"/>
+    <w:lsdException w:name="caption" w:semiHidden="1" w:uiPriority="35" w:unhideWhenUsed="1" w:qFormat="1"/>
+    <w:lsdException w:name="table of figures" w:semiHidden="1" w:unhideWhenUsed="1"/>
+    <w:lsdException w:name="envelope address" w:semiHidden="1" w:unhideWhenUsed="1"/>
+    <w:lsdException w:name="envelope return" w:semiHidden="1" w:unhideWhenUsed="1"/>
+    <w:lsdException w:name="footnote reference" w:semiHidden="1" w:unhideWhenUsed="1"/>
+    <w:lsdException w:name="annotation reference" w:semiHidden="1" w:unhideWhenUsed="1"/>
+    <w:lsdException w:name="line number" w:semiHidden="1" w:unhideWhenUsed="1"/>
+    <w:lsdException w:name="page number" w:semiHidden="1" w:unhideWhenUsed="1"/>
+    <w:lsdException w:name="endnote reference" w:semiHidden="1" w:unhideWhenUsed="1"/>
+    <w:lsdException w:name="endnote text" w:semiHidden="1" w:unhideWhenUsed="1"/>
+    <w:lsdException w:name="table of authorities" w:semiHidden="1" w:unhideWhenUsed="1"/>
+    <w:lsdException w:name="macro" w:semiHidden="1" w:unhideWhenUsed="1"/>
+    <w:lsdException w:name="toa heading" w:semiHidden="1" w:unhideWhenUsed="1"/>
+    <w:lsdException w:name="List" w:semiHidden="1" w:unhideWhenUsed="1"/>
+    <w:lsdException w:name="List Bullet" w:semiHidden="1" w:unhideWhenUsed="1"/>
+    <w:lsdException w:name="List Number" w:semiHidden="1" w:unhideWhenUsed="1"/>
+    <w:lsdException w:name="List 2" w:semiHidden="1" w:unhideWhenUsed="1"/>
+    <w:lsdException w:name="List 3" w:semiHidden="1" w:unhideWhenUsed="1"/>
+    <w:lsdException w:name="List 4" w:semiHidden="1" w:unhideWhenUsed="1"/>
+    <w:lsdException w:name="List 5" w:semiHidden="1" w:unhideWhenUsed="1"/>
+    <w:lsdException w:name="List Bullet 2" w:semiHidden="1" w:unhideWhenUsed="1"/>
+    <w:lsdException w:name="List Bullet 3" w:semiHidden="1" w:unhideWhenUsed="1"/>
+    <w:lsdException w:name="List Bullet 4" w:semiHidden="1" w:unhideWhenUsed="1"/>
+    <w:lsdException w:name="List Bullet 5" w:semiHidden="1" w:unhideWhenUsed="1"/>
+    <w:lsdException w:name="List Number 2" w:semiHidden="1" w:unhideWhenUsed="1"/>
+    <w:lsdException w:name="List Number 3" w:semiHidden="1" w:unhideWhenUsed="1"/>
+    <w:lsdException w:name="List Number 4" w:semiHidden="1" w:unhideWhenUsed="1"/>
+    <w:lsdException w:name="List Number 5" w:semiHidden="1" w:unhideWhenUsed="1"/>
+    <w:lsdException w:name="Title" w:uiPriority="10" w:qFormat="1"/>
+    <w:lsdException w:name="Closing" w:semiHidden="1" w:unhideWhenUsed="1"/>
+    <w:lsdException w:name="Signature" w:semiHidden="1" w:unhideWhenUsed="1"/>
+    <w:lsdException w:name="Default Paragraph Font" w:semiHidden="1" w:uiPriority="1" w:unhideWhenUsed="1"/>
+    <w:lsdException w:name="Body Text" w:semiHidden="1" w:unhideWhenUsed="1"/>
+    <w:lsdException w:name="Body Text Indent" w:semiHidden="1" w:unhideWhenUsed="1"/>
+    <w:lsdException w:name="List Continue" w:semiHidden="1" w:unhideWhenUsed="1"/>
+    <w:lsdException w:name="List Continue 2" w:semiHidden="1" w:unhideWhenUsed="1"/>
+    <w:lsdException w:name="List Continue 3" w:semiHidden="1" w:unhideWhenUsed="1"/>
+    <w:lsdException w:name="List Continue 4" w:semiHidden="1" w:unhideWhenUsed="1"/>
+    <w:lsdException w:name="List Continue 5" w:semiHidden="1" w:unhideWhenUsed="1"/>
+    <w:lsdException w:name="Message Header" w:semiHidden="1" w:unhideWhenUsed="1"/>
+    <w:lsdException w:name="Subtitle" w:uiPriority="11" w:qFormat="1"/>
+    <w:lsdException w:name="Salutation" w:semiHidden="1" w:unhideWhenUsed="1"/>
+    <w:lsdException w:name="Date" w:semiHidden="1" w:unhideWhenUsed="1"/>
+    <w:lsdException w:name="Body Text First Indent" w:semiHidden="1" w:unhideWhenUsed="1"/>
+    <w:lsdException w:name="Body Text First Indent 2" w:semiHidden="1" w:unhideWhenUsed="1"/>
+    <w:lsdException w:name="Note Heading" w:semiHidden="1" w:unhideWhenUsed="1"/>
+    <w:lsdException w:name="Body Text 2" w:semiHidden="1" w:unhideWhenUsed="1"/>
+    <w:lsdException w:name="Body Text 3" w:semiHidden="1" w:unhideWhenUsed="1"/>
+    <w:lsdException w:name="Body Text Indent 2" w:semiHidden="1" w:unhideWhenUsed="1"/>
+    <w:lsdException w:name="Body Text Indent 3" w:semiHidden="1" w:unhideWhenUsed="1"/>
+    <w:lsdException w:name="Block Text" w:semiHidden="1" w:unhideWhenUsed="1"/>
+    <w:lsdException w:name="Hyperlink" w:semiHidden="1" w:unhideWhenUsed="1"/>
+    <w:lsdException w:name="FollowedHyperlink" w:semiHidden="1" w:unhideWhenUsed="1"/>
+    <w:lsdException w:name="Strong" w:uiPriority="22" w:qFormat="1"/>
+    <w:lsdException w:name="Emphasis" w:uiPriority="20" w:qFormat="1"/>
+    <w:lsdException w:name="Document Map" w:semiHidden="1" w:unhideWhenUsed="1"/>
+    <w:lsdException w:name="Plain Text" w:semiHidden="1" w:unhideWhenUsed="1"/>
+    <w:lsdException w:name="E-mail Signature" w:semiHidden="1" w:unhideWhenUsed="1"/>
+    <w:lsdException w:name="HTML Top of Form" w:semiHidden="1" w:unhideWhenUsed="1"/>
+    <w:lsdException w:name="HTML Bottom of Form" w:semiHidden="1" w:unhideWhenUsed="1"/>
+    <w:lsdException w:name="Normal (Web)" w:semiHidden="1" w:unhideWhenUsed="1"/>
+    <w:lsdException w:name="HTML Acronym" w:semiHidden="1" w:unhideWhenUsed="1"/>
+    <w:lsdException w:name="HTML Address" w:semiHidden="1" w:unhideWhenUsed="1"/>
+    <w:lsdException w:name="HTML Cite" w:semiHidden="1" w:unhideWhenUsed="1"/>
+    <w:lsdException w:name="HTML Code" w:semiHidden="1" w:unhideWhenUsed="1"/>
+    <w:lsdException w:name="HTML Definition" w:semiHidden="1" w:unhideWhenUsed="1"/>
+    <w:lsdException w:name="HTML Keyboard" w:semiHidden="1" w:unhideWhenUsed="1"/>
+    <w:lsdException w:name="HTML Preformatted" w:semiHidden="1" w:unhideWhenUsed="1"/>
+    <w:lsdException w:name="HTML Sample" w:semiHidden="1" w:unhideWhenUsed="1"/>
+    <w:lsdException w:name="HTML Typewriter" w:semiHidden="1" w:unhideWhenUsed="1"/>
+    <w:lsdException w:name="HTML Variable" w:semiHidden="1" w:unhideWhenUsed="1"/>
+    <w:lsdException w:name="Normal Table" w:semiHidden="1" w:unhideWhenUsed="1"/>
+    <w:lsdException w:name="annotation subject" w:semiHidden="1" w:unhideWhenUsed="1"/>
+    <w:lsdException w:name="No List" w:semiHidden="1" w:unhideWhenUsed="1"/>
+    <w:lsdException w:name="Outline List 1" w:semiHidden="1" w:unhideWhenUsed="1"/>
+    <w:lsdException w:name="Outline List 2" w:semiHidden="1" w:unhideWhenUsed="1"/>
+    <w:lsdException w:name="Outline List 3" w:semiHidden="1" w:unhideWhenUsed="1"/>
+    <w:lsdException w:name="Table Simple 1" w:semiHidden="1" w:unhideWhenUsed="1"/>
+    <w:lsdException w:name="Table Simple 2" w:semiHidden="1" w:unhideWhenUsed="1"/>
+    <w:lsdException w:name="Table Simple 3" w:semiHidden="1" w:unhideWhenUsed="1"/>
+    <w:lsdException w:name="Table Classic 1" w:semiHidden="1" w:unhideWhenUsed="1"/>
+    <w:lsdException w:name="Table Classic 2" w:semiHidden="1" w:unhideWhenUsed="1"/>
+    <w:lsdException w:name="Table Classic 3" w:semiHidden="1" w:unhideWhenUsed="1"/>
+    <w:lsdException w:name="Table Classic 4" w:semiHidden="1" w:unhideWhenUsed="1"/>
+    <w:lsdException w:name="Table Colorful 1" w:semiHidden="1" w:unhideWhenUsed="1"/>
+    <w:lsdException w:name="Table Colorful 2" w:semiHidden="1" w:unhideWhenUsed="1"/>
+    <w:lsdException w:name="Table Colorful 3" w:semiHidden="1" w:unhideWhenUsed="1"/>
+    <w:lsdException w:name="Table Columns 1" w:semiHidden="1" w:unhideWhenUsed="1"/>
+    <w:lsdException w:name="Table Columns 2" w:semiHidden="1" w:unhideWhenUsed="1"/>
+    <w:lsdException w:name="Table Columns 3" w:semiHidden="1" w:unhideWhenUsed="1"/>
+    <w:lsdException w:name="Table Columns 4" w:semiHidden="1" w:unhideWhenUsed="1"/>
+    <w:lsdException w:name="Table Columns 5" w:semiHidden="1" w:unhideWhenUsed="1"/>
+    <w:lsdException w:name="Table Grid 1" w:semiHidden="1" w:unhideWhenUsed="1"/>
+    <w:lsdException w:name="Table Grid 2" w:semiHidden="1" w:unhideWhenUsed="1"/>
+    <w:lsdException w:name="Table Grid 3" w:semiHidden="1" w:unhideWhenUsed="1"/>
+    <w:lsdException w:name="Table Grid 4" w:semiHidden="1" w:unhideWhenUsed="1"/>
+    <w:lsdException w:name="Table Grid 5" w:semiHidden="1" w:unhideWhenUsed="1"/>
+    <w:lsdException w:name="Table Grid 6" w:semiHidden="1" w:unhideWhenUsed="1"/>
+    <w:lsdException w:name="Table Grid 7" w:semiHidden="1" w:unhideWhenUsed="1"/>
+    <w:lsdException w:name="Table Grid 8" w:semiHidden="1" w:unhideWhenUsed="1"/>
+    <w:lsdException w:name="Table List 1" w:semiHidden="1" w:unhideWhenUsed="1"/>
+    <w:lsdException w:name="Table List 2" w:semiHidden="1" w:unhideWhenUsed="1"/>
+    <w:lsdException w:name="Table List 3" w:semiHidden="1" w:unhideWhenUsed="1"/>
+    <w:lsdException w:name="Table List 4" w:semiHidden="1" w:unhideWhenUsed="1"/>
+    <w:lsdException w:name="Table List 5" w:semiHidden="1" w:unhideWhenUsed="1"/>
+    <w:lsdException w:name="Table List 6" w:semiHidden="1" w:unhideWhenUsed="1"/>
+    <w:lsdException w:name="Table List 7" w:semiHidden="1" w:unhideWhenUsed="1"/>
+    <w:lsdException w:name="Table List 8" w:semiHidden="1" w:unhideWhenUsed="1"/>
+    <w:lsdException w:name="Table 3D effects 1" w:semiHidden="1" w:unhideWhenUsed="1"/>
+    <w:lsdException w:name="Table 3D effects 2" w:semiHidden="1" w:unhideWhenUsed="1"/>
+    <w:lsdException w:name="Table 3D effects 3" w:semiHidden="1" w:unhideWhenUsed="1"/>
+    <w:lsdException w:name="Table Contemporary" w:semiHidden="1" w:unhideWhenUsed="1"/>
+    <w:lsdException w:name="Table Elegant" w:semiHidden="1" w:unhideWhenUsed="1"/>
+    <w:lsdException w:name="Table Professional" w:semiHidden="1" w:unhideWhenUsed="1"/>
+    <w:lsdException w:name="Table Subtle 1" w:semiHidden="1" w:unhideWhenUsed="1"/>
+    <w:lsdException w:name="Table Subtle 2" w:semiHidden="1" w:unhideWhenUsed="1"/>
+    <w:lsdException w:name="Table Web 1" w:semiHidden="1" w:unhideWhenUsed="1"/>
+    <w:lsdException w:name="Table Web 2" w:semiHidden="1" w:unhideWhenUsed="1"/>
+    <w:lsdException w:name="Table Web 3" w:semiHidden="1" w:unhideWhenUsed="1"/>
+    <w:lsdException w:name="Balloon Text" w:semiHidden="1" w:unhideWhenUsed="1"/>
+    <w:lsdException w:name="Table Grid" w:uiPriority="59"/>
+    <w:lsdException w:name="Table Theme" w:semiHidden="1" w:unhideWhenUsed="1"/>
+    <w:lsdException w:name="Placeholder Text" w:semiHidden="1"/>
+    <w:lsdException w:name="No Spacing" w:uiPriority="1" w:qFormat="1"/>
+    <w:lsdException w:name="Light Shading" w:uiPriority="60"/>
+    <w:lsdException w:name="Light List" w:uiPriority="61"/>
+    <w:lsdException w:name="Light Grid" w:uiPriority="62"/>
+    <w:lsdException w:name="Medium Shading 1" w:uiPriority="63"/>
+    <w:lsdException w:name="Medium Shading 2" w:uiPriority="64"/>
+    <w:lsdException w:name="Medium List 1" w:uiPriority="65"/>
+    <w:lsdException w:name="Medium List 2" w:uiPriority="66"/>
+    <w:lsdException w:name="Medium Grid 1" w:uiPriority="67"/>
+    <w:lsdException w:name="Medium Grid 2" w:uiPriority="68"/>
+    <w:lsdException w:name="Medium Grid 3" w:uiPriority="69"/>
+    <w:lsdException w:name="Dark List" w:uiPriority="70"/>
+    <w:lsdException w:name="Colorful Shading" w:uiPriority="71"/>
+    <w:lsdException w:name="Colorful List" w:uiPriority="72"/>
+    <w:lsdException w:name="Colorful Grid" w:uiPriority="73"/>
+    <w:lsdException w:name="Light Shading Accent 1" w:uiPriority="60"/>
+    <w:lsdException w:name="Light List Accent 1" w:uiPriority="61"/>
+    <w:lsdException w:name="Light Grid Accent 1" w:uiPriority="62"/>
+    <w:lsdException w:name="Medium Shading 1 Accent 1" w:uiPriority="63"/>
+    <w:lsdException w:name="Medium Shading 2 Accent 1" w:uiPriority="64"/>
+    <w:lsdException w:name="Medium List 1 Accent 1" w:uiPriority="65"/>
+    <w:lsdException w:name="Revision" w:semiHidden="1"/>
+    <w:lsdException w:name="List Paragraph" w:uiPriority="34" w:qFormat="1"/>
+    <w:lsdException w:name="Quote" w:uiPriority="29" w:qFormat="1"/>
+    <w:lsdException w:name="Intense Quote" w:uiPriority="30" w:qFormat="1"/>
+    <w:lsdException w:name="Medium List 2 Accent 1" w:uiPriority="66"/>
+    <w:lsdException w:name="Medium Grid 1 Accent 1" w:uiPriority="67"/>
+    <w:lsdException w:name="Medium Grid 2 Accent 1" w:uiPriority="68"/>
+    <w:lsdException w:name="Medium Grid 3 Accent 1" w:uiPriority="69"/>
+    <w:lsdException w:name="Dark List Accent 1" w:uiPriority="70"/>
+    <w:lsdException w:name="Colorful Shading Accent 1" w:uiPriority="71"/>
+    <w:lsdException w:name="Colorful List Accent 1" w:uiPriority="72"/>
+    <w:lsdException w:name="Colorful Grid Accent 1" w:uiPriority="73"/>
+    <w:lsdException w:name="Light Shading Accent 2" w:uiPriority="60"/>
+    <w:lsdException w:name="Light List Accent 2" w:uiPriority="61"/>
+    <w:lsdException w:name="Light Grid Accent 2" w:uiPriority="62"/>
+    <w:lsdException w:name="Medium Shading 1 Accent 2" w:uiPriority="63"/>
+    <w:lsdException w:name="Medium Shading 2 Accent 2" w:uiPriority="64"/>
+    <w:lsdException w:name="Medium List 1 Accent 2" w:uiPriority="65"/>
+    <w:lsdException w:name="Medium List 2 Accent 2" w:uiPriority="66"/>
+    <w:lsdException w:name="Medium Grid 1 Accent 2" w:uiPriority="67"/>
+    <w:lsdException w:name="Medium Grid 2 Accent 2" w:uiPriority="68"/>
+    <w:lsdException w:name="Medium Grid 3 Accent 2" w:uiPriority="69"/>
+    <w:lsdException w:name="Dark List Accent 2" w:uiPriority="70"/>
+    <w:lsdException w:name="Colorful Shading Accent 2" w:uiPriority="71"/>
+    <w:lsdException w:name="Colorful List Accent 2" w:uiPriority="72"/>
+    <w:lsdException w:name="Colorful Grid Accent 2" w:uiPriority="73"/>
+    <w:lsdException w:name="Light Shading Accent 3" w:uiPriority="60"/>
+    <w:lsdException w:name="Light List Accent 3" w:uiPriority="61"/>
+    <w:lsdException w:name="Light Grid Accent 3" w:uiPriority="62"/>
+    <w:lsdException w:name="Medium Shading 1 Accent 3" w:uiPriority="63"/>
+    <w:lsdException w:name="Medium Shading 2 Accent 3" w:uiPriority="64"/>
+    <w:lsdException w:name="Medium List 1 Accent 3" w:uiPriority="65"/>
+    <w:lsdException w:name="Medium List 2 Accent 3" w:uiPriority="66"/>
+    <w:lsdException w:name="Medium Grid 1 Accent 3" w:uiPriority="67"/>
+    <w:lsdException w:name="Medium Grid 2 Accent 3" w:uiPriority="68"/>
+    <w:lsdException w:name="Medium Grid 3 Accent 3" w:uiPriority="69"/>
+    <w:lsdException w:name="Dark List Accent 3" w:uiPriority="70"/>
+    <w:lsdException w:name="Colorful Shading Accent 3" w:uiPriority="71"/>
+    <w:lsdException w:name="Colorful List Accent 3" w:uiPriority="72"/>
+    <w:lsdException w:name="Colorful Grid Accent 3" w:uiPriority="73"/>
+    <w:lsdException w:name="Light Shading Accent 4" w:uiPriority="60"/>
+    <w:lsdException w:name="Light List Accent 4" w:uiPriority="61"/>
+    <w:lsdException w:name="Light Grid Accent 4" w:uiPriority="62"/>
+    <w:lsdException w:name="Medium Shading 1 Accent 4" w:uiPriority="63"/>
+    <w:lsdException w:name="Medium Shading 2 Accent 4" w:uiPriority="64"/>
+    <w:lsdException w:name="Medium List 1 Accent 4" w:uiPriority="65"/>
+    <w:lsdException w:name="Medium List 2 Accent 4" w:uiPriority="66"/>
+    <w:lsdException w:name="Medium Grid 1 Accent 4" w:uiPriority="67"/>
+    <w:lsdException w:name="Medium Grid 2 Accent 4" w:uiPriority="68"/>
+    <w:lsdException w:name="Medium Grid 3 Accent 4" w:uiPriority="69"/>
+    <w:lsdException w:name="Dark List Accent 4" w:uiPriority="70"/>
+    <w:lsdException w:name="Colorful Shading Accent 4" w:uiPriority="71"/>
+    <w:lsdException w:name="Colorful List Accent 4" w:uiPriority="72"/>
+    <w:lsdException w:name="Colorful Grid Accent 4" w:uiPriority="73"/>
+    <w:lsdException w:name="Light Shading Accent 5" w:uiPriority="60"/>
+    <w:lsdException w:name="Light List Accent 5" w:uiPriority="61"/>
+    <w:lsdException w:name="Light Grid Accent 5" w:uiPriority="62"/>
+    <w:lsdException w:name="Medium Shading 1 Accent 5" w:uiPriority="63"/>
+    <w:lsdException w:name="Medium Shading 2 Accent 5" w:uiPriority="64"/>
+    <w:lsdException w:name="Medium List 1 Accent 5" w:uiPriority="65"/>
+    <w:lsdException w:name="Medium List 2 Accent 5" w:uiPriority="66"/>
+    <w:lsdException w:name="Medium Grid 1 Accent 5" w:uiPriority="67"/>
+    <w:lsdException w:name="Medium Grid 2 Accent 5" w:uiPriority="68"/>
+    <w:lsdException w:name="Medium Grid 3 Accent 5" w:uiPriority="69"/>
+    <w:lsdException w:name="Dark List Accent 5" w:uiPriority="70"/>
+    <w:lsdException w:name="Colorful Shading Accent 5" w:uiPriority="71"/>
+    <w:lsdException w:name="Colorful List Accent 5" w:uiPriority="72"/>
+    <w:lsdException w:name="Colorful Grid Accent 5" w:uiPriority="73"/>
+    <w:lsdException w:name="Light Shading Accent 6" w:uiPriority="60"/>
+    <w:lsdException w:name="Light List Accent 6" w:uiPriority="61"/>
+    <w:lsdException w:name="Light Grid Accent 6" w:uiPriority="62"/>
+    <w:lsdException w:name="Medium Shading 1 Accent 6" w:uiPriority="63"/>
+    <w:lsdException w:name="Medium Shading 2 Accent 6" w:uiPriority="64"/>
+    <w:lsdException w:name="Medium List 1 Accent 6" w:uiPriority="65"/>
+    <w:lsdException w:name="Medium List 2 Accent 6" w:uiPriority="66"/>
+    <w:lsdException w:name="Medium Grid 1 Accent 6" w:uiPriority="67"/>
+    <w:lsdException w:name="Medium Grid 2 Accent 6" w:uiPriority="68"/>
+    <w:lsdException w:name="Medium Grid 3 Accent 6" w:uiPriority="69"/>
+    <w:lsdException w:name="Dark List Accent 6" w:uiPriority="70"/>
+    <w:lsdException w:name="Colorful Shading Accent 6" w:uiPriority="71"/>
+    <w:lsdException w:name="Colorful List Accent 6" w:uiPriority="72"/>
+    <w:lsdException w:name="Colorful Grid Accent 6" w:uiPriority="73"/>
+    <w:lsdException w:name="Subtle Emphasis" w:uiPriority="19" w:qFormat="1"/>
+    <w:lsdException w:name="Intense Emphasis" w:uiPriority="21" w:qFormat="1"/>
+    <w:lsdException w:name="Subtle Reference" w:uiPriority="31" w:qFormat="1"/>
+    <w:lsdException w:name="Intense Reference" w:uiPriority="32" w:qFormat="1"/>
+    <w:lsdException w:name="Book Title" w:uiPriority="33" w:qFormat="1"/>
+    <w:lsdException w:name="Bibliography" w:semiHidden="1" w:uiPriority="37" w:unhideWhenUsed="1"/>
+    <w:lsdException w:name="TOC Heading" w:semiHidden="1" w:uiPriority="39" w:unhideWhenUsed="1" w:qFormat="1"/>
+    <w:lsdException w:name="Plain Table 1" w:uiPriority="41"/>
+    <w:lsdException w:name="Plain Table 2" w:uiPriority="42"/>
+    <w:lsdException w:name="Plain Table 3" w:uiPriority="43"/>
+    <w:lsdException w:name="Plain Table 4" w:uiPriority="44"/>
+    <w:lsdException w:name="Plain Table 5" w:uiPriority="45"/>
+    <w:lsdException w:name="Grid Table Light" w:uiPriority="40"/>
+    <w:lsdException w:name="Grid Table 1 Light" w:uiPriority="46"/>
+    <w:lsdException w:name="Grid Table 2" w:uiPriority="47"/>
+    <w:lsdException w:name="Grid Table 3" w:uiPriority="48"/>
+    <w:lsdException w:name="Grid Table 4" w:uiPriority="49"/>
+    <w:lsdException w:name="Grid Table 5 Dark" w:uiPriority="50"/>
+    <w:lsdException w:name="Grid Table 6 Colorful" w:uiPriority="51"/>
+    <w:lsdException w:name="Grid Table 7 Colorful" w:uiPriority="52"/>
+    <w:lsdException w:name="Grid Table 1 Light Accent 1" w:uiPriority="46"/>
+    <w:lsdException w:name="Grid Table 2 Accent 1" w:uiPriority="47"/>
+    <w:lsdException w:name="Grid Table 3 Accent 1" w:uiPriority="48"/>
+    <w:lsdException w:name="Grid Table 4 Accent 1" w:uiPriority="49"/>
+    <w:lsdException w:name="Grid Table 5 Dark Accent 1" w:uiPriority="50"/>
+    <w:lsdException w:name="Grid Table 6 Colorful Accent 1" w:uiPriority="51"/>
+    <w:lsdException w:name="Grid Table 7 Colorful Accent 1" w:uiPriority="52"/>
+    <w:lsdException w:name="Grid Table 1 Light Accent 2" w:uiPriority="46"/>
+    <w:lsdException w:name="Grid Table 2 Accent 2" w:uiPriority="47"/>
+    <w:lsdException w:name="Grid Table 3 Accent 2" w:uiPriority="48"/>
+    <w:lsdException w:name="Grid Table 4 Accent 2" w:uiPriority="49"/>
+    <w:lsdException w:name="Grid Table 5 Dark Accent 2" w:uiPriority="50"/>
+    <w:lsdException w:name="Grid Table 6 Colorful Accent 2" w:uiPriority="51"/>
+    <w:lsdException w:name="Grid Table 7 Colorful Accent 2" w:uiPriority="52"/>
+    <w:lsdException w:name="Grid Table 1 Light Accent 3" w:uiPriority="46"/>
+    <w:lsdException w:name="Grid Table 2 Accent 3" w:uiPriority="47"/>
+    <w:lsdException w:name="Grid Table 3 Accent 3" w:uiPriority="48"/>
+    <w:lsdException w:name="Grid Table 4 Accent 3" w:uiPriority="49"/>
+    <w:lsdException w:name="Grid Table 5 Dark Accent 3" w:uiPriority="50"/>
+    <w:lsdException w:name="Grid Table 6 Colorful Accent 3" w:uiPriority="51"/>
+    <w:lsdException w:name="Grid Table 7 Colorful Accent 3" w:uiPriority="52"/>
+    <w:lsdException w:name="Grid Table 1 Light Accent 4" w:uiPriority="46"/>
+    <w:lsdException w:name="Grid Table 2 Accent 4" w:uiPriority="47"/>
+    <w:lsdException w:name="Grid Table 3 Accent 4" w:uiPriority="48"/>
+    <w:lsdException w:name="Grid Table 4 Accent 4" w:uiPriority="49"/>
+    <w:lsdException w:name="Grid Table 5 Dark Accent 4" w:uiPriority="50"/>
+    <w:lsdException w:name="Grid Table 6 Colorful Accent 4" w:uiPriority="51"/>
+    <w:lsdException w:name="Grid Table 7 Colorful Accent 4" w:uiPriority="52"/>
+    <w:lsdException w:name="Grid Table 1 Light Accent 5" w:uiPriority="46"/>
+    <w:lsdException w:name="Grid Table 2 Accent 5" w:uiPriority="47"/>
+    <w:lsdException w:name="Grid Table 3 Accent 5" w:uiPriority="48"/>
+    <w:lsdException w:name="Grid Table 4 Accent 5" w:uiPriority="49"/>
+    <w:lsdException w:name="Grid Table 5 Dark Accent 5" w:uiPriority="50"/>
+    <w:lsdException w:name="Grid Table 6 Colorful Accent 5" w:uiPriority="51"/>
+    <w:lsdException w:name="Grid Table 7 Colorful Accent 5" w:uiPriority="52"/>
+    <w:lsdException w:name="Grid Table 1 Light Accent 6" w:uiPriority="46"/>
+    <w:lsdException w:name="Grid Table 2 Accent 6" w:uiPriority="47"/>
+    <w:lsdException w:name="Grid Table 3 Accent 6" w:uiPriority="48"/>
+    <w:lsdException w:name="Grid Table 4 Accent 6" w:uiPriority="49"/>
+    <w:lsdException w:name="Grid Table 5 Dark Accent 6" w:uiPriority="50"/>
+    <w:lsdException w:name="Grid Table 6 Colorful Accent 6" w:uiPriority="51"/>
+    <w:lsdException w:name="Grid Table 7 Colorful Accent 6" w:uiPriority="52"/>
+    <w:lsdException w:name="List Table 1 Light" w:uiPriority="46"/>
+    <w:lsdException w:name="List Table 2" w:uiPriority="47"/>
+    <w:lsdException w:name="List Table 3" w:uiPriority="48"/>
+    <w:lsdException w:name="List Table 4" w:uiPriority="49"/>
+    <w:lsdException w:name="List Table 5 Dark" w:uiPriority="50"/>
+    <w:lsdException w:name="List Table 6 Colorful" w:uiPriority="51"/>
+    <w:lsdException w:name="List Table 7 Colorful" w:uiPriority="52"/>
+    <w:lsdException w:name="List Table 1 Light Accent 1" w:uiPriority="46"/>
+    <w:lsdException w:name="List Table 2 Accent 1" w:uiPriority="47"/>
+    <w:lsdException w:name="List Table 3 Accent 1" w:uiPriority="48"/>
+    <w:lsdException w:name="List Table 4 Accent 1" w:uiPriority="49"/>
+    <w:lsdException w:name="List Table 5 Dark Accent 1" w:uiPriority="50"/>
+    <w:lsdException w:name="List Table 6 Colorful Accent 1" w:uiPriority="51"/>
+    <w:lsdException w:name="List Table 7 Colorful Accent 1" w:uiPriority="52"/>
+    <w:lsdException w:name="List Table 1 Light Accent 2" w:uiPriority="46"/>
+    <w:lsdException w:name="List Table 2 Accent 2" w:uiPriority="47"/>
+    <w:lsdException w:name="List Table 3 Accent 2" w:uiPriority="48"/>
+    <w:lsdException w:name="List Table 4 Accent 2" w:uiPriority="49"/>
+    <w:lsdException w:name="List Table 5 Dark Accent 2" w:uiPriority="50"/>
+    <w:lsdException w:name="List Table 6 Colorful Accent 2" w:uiPriority="51"/>
+    <w:lsdException w:name="List Table 7 Colorful Accent 2" w:uiPriority="52"/>
+    <w:lsdException w:name="List Table 1 Light Accent 3" w:uiPriority="46"/>
+    <w:lsdException w:name="List Table 2 Accent 3" w:uiPriority="47"/>
+    <w:lsdException w:name="List Table 3 Accent 3" w:uiPriority="48"/>
+    <w:lsdException w:name="List Table 4 Accent 3" w:uiPriority="49"/>
+    <w:lsdException w:name="List Table 5 Dark Accent 3" w:uiPriority="50"/>
+    <w:lsdException w:name="List Table 6 Colorful Accent 3" w:uiPriority="51"/>
+    <w:lsdException w:name="List Table 7 Colorful Accent 3" w:uiPriority="52"/>
+    <w:lsdException w:name="List Table 1 Light Accent 4" w:uiPriority="46"/>
+    <w:lsdException w:name="List Table 2 Accent 4" w:uiPriority="47"/>
+    <w:lsdException w:name="List Table 3 Accent 4" w:uiPriority="48"/>
+    <w:lsdException w:name="List Table 4 Accent 4" w:uiPriority="49"/>
+    <w:lsdException w:name="List Table 5 Dark Accent 4" w:uiPriority="50"/>
+    <w:lsdException w:name="List Table 6 Colorful Accent 4" w:uiPriority="51"/>
+    <w:lsdException w:name="List Table 7 Colorful Accent 4" w:uiPriority="52"/>
+    <w:lsdException w:name="List Table 1 Light Accent 5" w:uiPriority="46"/>
+    <w:lsdException w:name="List Table 2 Accent 5" w:uiPriority="47"/>
+    <w:lsdException w:name="List Table 3 Accent 5" w:uiPriority="48"/>
+    <w:lsdException w:name="List Table 4 Accent 5" w:uiPriority="49"/>
+    <w:lsdException w:name="List Table 5 Dark Accent 5" w:uiPriority="50"/>
+    <w:lsdException w:name="List Table 6 Colorful Accent 5" w:uiPriority="51"/>
+    <w:lsdException w:name="List Table 7 Colorful Accent 5" w:uiPriority="52"/>
+    <w:lsdException w:name="List Table 1 Light Accent 6" w:uiPriority="46"/>
+    <w:lsdException w:name="List Table 2 Accent 6" w:uiPriority="47"/>
+    <w:lsdException w:name="List Table 3 Accent 6" w:uiPriority="48"/>
+    <w:lsdException w:name="List Table 4 Accent 6" w:uiPriority="49"/>
+    <w:lsdException w:name="List Table 5 Dark Accent 6" w:uiPriority="50"/>
+    <w:lsdException w:name="List Table 6 Colorful Accent 6" w:uiPriority="51"/>
+    <w:lsdException w:name="List Table 7 Colorful Accent 6" w:uiPriority="52"/>
+    <w:lsdException w:name="Mention" w:semiHidden="1" w:unhideWhenUsed="1"/>
   </w:latentStyles>
-  <w:style w:type="paragraph" w:default="1" w:styleId="a">
+  <w:style w:type="paragraph" w:default="1" w:styleId="Normal">
     <w:name w:val="Normal"/>
     <w:qFormat/>
     <w:rsid w:val="008155A1"/>
   </w:style>
-  <w:style w:type="character" w:default="1" w:styleId="a0">
+  <w:style w:type="character" w:default="1" w:styleId="DefaultParagraphFont">
     <w:name w:val="Default Paragraph Font"/>
     <w:uiPriority w:val="1"/>
     <w:semiHidden/>
     <w:unhideWhenUsed/>
   </w:style>
-  <w:style w:type="table" w:default="1" w:styleId="a1">
+  <w:style w:type="table" w:default="1" w:styleId="TableNormal">
     <w:name w:val="Normal Table"/>
     <w:uiPriority w:val="99"/>
     <w:semiHidden/>
     <w:unhideWhenUsed/>
-    <w:qFormat/>
     <w:tblPr>
       <w:tblInd w:w="0" w:type="dxa"/>
       <w:tblCellMar>
@@ -1306,16 +2015,16 @@
       </w:tblCellMar>
     </w:tblPr>
   </w:style>
-  <w:style w:type="numbering" w:default="1" w:styleId="a2">
+  <w:style w:type="numbering" w:default="1" w:styleId="NoList">
     <w:name w:val="No List"/>
     <w:uiPriority w:val="99"/>
     <w:semiHidden/>
     <w:unhideWhenUsed/>
   </w:style>
-  <w:style w:type="paragraph" w:styleId="a3">
+  <w:style w:type="paragraph" w:styleId="Header">
     <w:name w:val="header"/>
-    <w:basedOn w:val="a"/>
-    <w:link w:val="a4"/>
+    <w:basedOn w:val="Normal"/>
+    <w:link w:val="HeaderChar"/>
     <w:uiPriority w:val="99"/>
     <w:semiHidden/>
     <w:unhideWhenUsed/>
@@ -1328,18 +2037,18 @@
       <w:spacing w:after="0" w:line="240" w:lineRule="auto"/>
     </w:pPr>
   </w:style>
-  <w:style w:type="character" w:customStyle="1" w:styleId="a4">
-    <w:name w:val="Верхний колонтитул Знак"/>
-    <w:basedOn w:val="a0"/>
-    <w:link w:val="a3"/>
+  <w:style w:type="character" w:customStyle="1" w:styleId="HeaderChar">
+    <w:name w:val="Header Char"/>
+    <w:basedOn w:val="DefaultParagraphFont"/>
+    <w:link w:val="Header"/>
     <w:uiPriority w:val="99"/>
     <w:semiHidden/>
     <w:rsid w:val="00113D3E"/>
   </w:style>
-  <w:style w:type="paragraph" w:styleId="a5">
+  <w:style w:type="paragraph" w:styleId="Footer">
     <w:name w:val="footer"/>
-    <w:basedOn w:val="a"/>
-    <w:link w:val="a6"/>
+    <w:basedOn w:val="Normal"/>
+    <w:link w:val="FooterChar"/>
     <w:uiPriority w:val="99"/>
     <w:semiHidden/>
     <w:unhideWhenUsed/>
@@ -1352,17 +2061,17 @@
       <w:spacing w:after="0" w:line="240" w:lineRule="auto"/>
     </w:pPr>
   </w:style>
-  <w:style w:type="character" w:customStyle="1" w:styleId="a6">
-    <w:name w:val="Нижний колонтитул Знак"/>
-    <w:basedOn w:val="a0"/>
-    <w:link w:val="a5"/>
+  <w:style w:type="character" w:customStyle="1" w:styleId="FooterChar">
+    <w:name w:val="Footer Char"/>
+    <w:basedOn w:val="DefaultParagraphFont"/>
+    <w:link w:val="Footer"/>
     <w:uiPriority w:val="99"/>
     <w:semiHidden/>
     <w:rsid w:val="00113D3E"/>
   </w:style>
-  <w:style w:type="paragraph" w:styleId="a7">
+  <w:style w:type="paragraph" w:styleId="ListParagraph">
     <w:name w:val="List Paragraph"/>
-    <w:basedOn w:val="a"/>
+    <w:basedOn w:val="Normal"/>
     <w:uiPriority w:val="34"/>
     <w:qFormat/>
     <w:rsid w:val="00113D3E"/>

</xml_diff>